<commit_message>
Uncertainty of the start of syn win
</commit_message>
<xml_diff>
--- a/images/phase_shift_ill.docx
+++ b/images/phase_shift_ill.docx
@@ -10,7 +10,7 @@
           <w:lang w:val="en-US" w:eastAsia="zh-CN"/>
         </w:rPr>
         <w:pict>
-          <v:shape id="_x0000_s1221" o:spid="_x0000_s1221" o:spt="75" alt="" type="#_x0000_t75" style="position:absolute;left:0pt;margin-left:-24.4pt;margin-top:16pt;height:23.35pt;width:27.45pt;z-index:-1510564864;mso-width-relative:page;mso-height-relative:page;" o:ole="t" filled="f" o:preferrelative="t" stroked="f" coordsize="21600,21600">
+          <v:shape id="_x0000_s1221" o:spid="_x0000_s1221" o:spt="75" type="#_x0000_t75" style="position:absolute;left:0pt;margin-left:-24.4pt;margin-top:16pt;height:23.35pt;width:27.45pt;z-index:-1510564864;mso-width-relative:page;mso-height-relative:page;" o:ole="t" filled="f" o:preferrelative="t" stroked="f" coordsize="21600,21600">
             <v:path/>
             <v:fill on="f" focussize="0,0"/>
             <v:stroke on="f"/>
@@ -29,7 +29,7 @@
           <w:lang w:val="en-US" w:eastAsia="zh-CN"/>
         </w:rPr>
         <w:pict>
-          <v:shape id="_x0000_s1151" o:spid="_x0000_s1151" o:spt="75" alt="" type="#_x0000_t75" style="position:absolute;left:0pt;margin-left:77.9pt;margin-top:11.6pt;height:40.65pt;width:128.95pt;z-index:251773952;mso-width-relative:page;mso-height-relative:page;" o:ole="t" filled="f" o:preferrelative="t" stroked="f" coordsize="21600,21600">
+          <v:shape id="_x0000_s1151" o:spid="_x0000_s1151" o:spt="75" type="#_x0000_t75" style="position:absolute;left:0pt;margin-left:77.9pt;margin-top:11.6pt;height:40.65pt;width:128.95pt;z-index:251773952;mso-width-relative:page;mso-height-relative:page;" o:ole="t" filled="f" o:preferrelative="t" stroked="f" coordsize="21600,21600">
             <v:path/>
             <v:fill on="f" focussize="0,0"/>
             <v:stroke on="f"/>
@@ -101,23 +101,85 @@
     <w:p>
       <w:r>
         <w:rPr>
+          <w:sz w:val="22"/>
+        </w:rPr>
+        <mc:AlternateContent>
+          <mc:Choice Requires="wps">
+            <w:drawing>
+              <wp:anchor distT="0" distB="0" distL="114300" distR="114300" simplePos="0" relativeHeight="2341600256" behindDoc="0" locked="0" layoutInCell="1" allowOverlap="1">
+                <wp:simplePos x="0" y="0"/>
+                <wp:positionH relativeFrom="column">
+                  <wp:posOffset>3659505</wp:posOffset>
+                </wp:positionH>
+                <wp:positionV relativeFrom="paragraph">
+                  <wp:posOffset>4425950</wp:posOffset>
+                </wp:positionV>
+                <wp:extent cx="635" cy="1438910"/>
+                <wp:effectExtent l="4445" t="0" r="13970" b="8890"/>
+                <wp:wrapNone/>
+                <wp:docPr id="39" name="直线 627"/>
+                <wp:cNvGraphicFramePr/>
+                <a:graphic xmlns:a="http://schemas.openxmlformats.org/drawingml/2006/main">
+                  <a:graphicData uri="http://schemas.microsoft.com/office/word/2010/wordprocessingShape">
+                    <wps:wsp>
+                      <wps:cNvCnPr/>
+                      <wps:spPr>
+                        <a:xfrm>
+                          <a:off x="0" y="0"/>
+                          <a:ext cx="635" cy="1438910"/>
+                        </a:xfrm>
+                        <a:prstGeom prst="line">
+                          <a:avLst/>
+                        </a:prstGeom>
+                        <a:ln w="9525" cap="flat" cmpd="sng">
+                          <a:solidFill>
+                            <a:srgbClr val="000000"/>
+                          </a:solidFill>
+                          <a:prstDash val="dash"/>
+                          <a:headEnd type="none" w="med" len="med"/>
+                          <a:tailEnd type="none" w="med" len="med"/>
+                        </a:ln>
+                      </wps:spPr>
+                      <wps:bodyPr upright="1"/>
+                    </wps:wsp>
+                  </a:graphicData>
+                </a:graphic>
+              </wp:anchor>
+            </w:drawing>
+          </mc:Choice>
+          <mc:Fallback>
+            <w:pict>
+              <v:line id="直线 627" o:spid="_x0000_s1026" o:spt="20" style="position:absolute;left:0pt;margin-left:288.15pt;margin-top:348.5pt;height:113.3pt;width:0.05pt;z-index:-1953367040;mso-width-relative:page;mso-height-relative:page;" filled="f" stroked="t" coordsize="21600,21600" o:gfxdata="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">
+                <v:fill on="f" focussize="0,0"/>
+                <v:stroke color="#000000" joinstyle="round" dashstyle="dash"/>
+                <v:imagedata o:title=""/>
+                <o:lock v:ext="edit" aspectratio="f"/>
+              </v:line>
+            </w:pict>
+          </mc:Fallback>
+        </mc:AlternateContent>
+      </w:r>
+      <w:r>
+        <w:rPr>
           <w:rFonts w:hint="eastAsia" w:eastAsia="SimSun"/>
           <w:position w:val="-20"/>
           <w:lang w:val="en-US" w:eastAsia="zh-CN"/>
         </w:rPr>
         <w:pict>
-          <v:shape id="_x0000_s1225" o:spid="_x0000_s1225" o:spt="75" alt="" type="#_x0000_t75" style="position:absolute;left:0pt;margin-left:271.15pt;margin-top:312.1pt;height:22.6pt;width:58.2pt;z-index:1529254912;mso-width-relative:page;mso-height-relative:page;" o:ole="t" filled="f" o:preferrelative="t" stroked="f" coordsize="21600,21600">
+          <v:shape id="_x0000_s1220" o:spid="_x0000_s1220" o:spt="75" type="#_x0000_t75" style="position:absolute;left:0pt;margin-left:80.4pt;margin-top:313.5pt;height:22.6pt;width:58.2pt;z-index:-1003490304;mso-width-relative:page;mso-height-relative:page;" o:ole="t" filled="f" o:preferrelative="t" stroked="f" coordsize="21600,21600">
             <v:path/>
             <v:fill on="f" focussize="0,0"/>
             <v:stroke on="f"/>
             <v:imagedata r:id="rId10" o:title=""/>
             <o:lock v:ext="edit" aspectratio="t"/>
           </v:shape>
-          <o:OLEObject Type="Embed" ProgID="Equation.KSEE3" ShapeID="_x0000_s1225" DrawAspect="Content" ObjectID="_1468075727" r:id="rId9">
+          <o:OLEObject Type="Embed" ProgID="Equation.KSEE3" ShapeID="_x0000_s1220" DrawAspect="Content" ObjectID="_1468075727" r:id="rId9">
             <o:LockedField>false</o:LockedField>
           </o:OLEObject>
         </w:pict>
       </w:r>
+      <w:bookmarkStart w:id="0" w:name="_GoBack"/>
+      <w:bookmarkEnd w:id="0"/>
       <w:r>
         <w:rPr>
           <w:sz w:val="22"/>
@@ -133,8 +195,8 @@
                 <wp:positionV relativeFrom="paragraph">
                   <wp:posOffset>6013450</wp:posOffset>
                 </wp:positionV>
-                <wp:extent cx="2403475" cy="11430"/>
-                <wp:effectExtent l="0" t="48895" r="15875" b="53975"/>
+                <wp:extent cx="2568575" cy="14605"/>
+                <wp:effectExtent l="0" t="48895" r="3175" b="50800"/>
                 <wp:wrapNone/>
                 <wp:docPr id="147" name="直接箭头连接符 147"/>
                 <wp:cNvGraphicFramePr/>
@@ -145,7 +207,7 @@
                       <wps:spPr>
                         <a:xfrm>
                           <a:off x="2409190" y="7390765"/>
-                          <a:ext cx="2403475" cy="11430"/>
+                          <a:ext cx="2568575" cy="14605"/>
                         </a:xfrm>
                         <a:prstGeom prst="straightConnector1">
                           <a:avLst/>
@@ -178,7 +240,7 @@
           </mc:Choice>
           <mc:Fallback>
             <w:pict>
-              <v:shape id="_x0000_s1026" o:spid="_x0000_s1026" o:spt="32" type="#_x0000_t32" style="position:absolute;left:0pt;margin-left:103.25pt;margin-top:473.5pt;height:0.9pt;width:189.25pt;z-index:251780096;mso-width-relative:page;mso-height-relative:page;" filled="f" stroked="t" coordsize="21600,21600" o:gfxdata="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">
+              <v:shape id="_x0000_s1026" o:spid="_x0000_s1026" o:spt="32" type="#_x0000_t32" style="position:absolute;left:0pt;margin-left:103.25pt;margin-top:473.5pt;height:1.15pt;width:202.25pt;z-index:251780096;mso-width-relative:page;mso-height-relative:page;" filled="f" stroked="t" coordsize="21600,21600" o:gfxdata="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">
                 <v:fill on="f" focussize="0,0"/>
                 <v:stroke weight="0.5pt" color="#000000 [3200]" miterlimit="8" joinstyle="miter" startarrow="open" endarrow="open"/>
                 <v:imagedata o:title=""/>
@@ -192,688 +254,26 @@
         <w:rPr>
           <w:sz w:val="22"/>
         </w:rPr>
-        <w:pict>
-          <v:shape id="双括号 612" o:spid="_x0000_s1160" o:spt="185" type="#_x0000_t185" style="position:absolute;left:0pt;margin-left:103.7pt;margin-top:336.25pt;height:154.7pt;width:190.1pt;z-index:572010496;mso-width-relative:page;mso-height-relative:page;" fillcolor="#FFFF00" filled="t" stroked="t" coordsize="21600,21600" adj="3600">
-            <v:path/>
-            <v:fill on="t" color2="#FFFFFF" opacity="13107f" focussize="0,0"/>
-            <v:stroke color="#000000"/>
-            <v:imagedata o:title=""/>
-            <o:lock v:ext="edit" aspectratio="f"/>
-          </v:shape>
-        </w:pict>
-      </w:r>
-      <w:r>
-        <w:rPr>
-          <w:rFonts w:hint="eastAsia" w:eastAsia="SimSun"/>
-          <w:position w:val="-20"/>
-          <w:lang w:val="en-US" w:eastAsia="zh-CN"/>
-        </w:rPr>
-        <w:pict>
-          <v:shape id="_x0000_s1220" o:spid="_x0000_s1220" o:spt="75" alt="" type="#_x0000_t75" style="position:absolute;left:0pt;margin-left:66pt;margin-top:306.05pt;height:22.6pt;width:58.2pt;z-index:-1003490304;mso-width-relative:page;mso-height-relative:page;" o:ole="t" filled="f" o:preferrelative="t" stroked="f" coordsize="21600,21600">
-            <v:path/>
-            <v:fill on="f" focussize="0,0"/>
-            <v:stroke on="f"/>
-            <v:imagedata r:id="rId12" o:title=""/>
-            <o:lock v:ext="edit" aspectratio="t"/>
-          </v:shape>
-          <o:OLEObject Type="Embed" ProgID="Equation.KSEE3" ShapeID="_x0000_s1220" DrawAspect="Content" ObjectID="_1468075728" r:id="rId11">
-            <o:LockedField>false</o:LockedField>
-          </o:OLEObject>
-        </w:pict>
-      </w:r>
-      <w:r>
-        <w:rPr>
-          <w:rFonts w:hint="eastAsia" w:eastAsia="SimSun"/>
-          <w:position w:val="-20"/>
-          <w:lang w:val="en-US" w:eastAsia="zh-CN"/>
-        </w:rPr>
-        <w:pict>
-          <v:shape id="_x0000_s1224" o:spid="_x0000_s1224" o:spt="75" type="#_x0000_t75" style="position:absolute;left:0pt;margin-left:176.75pt;margin-top:311.8pt;height:22.6pt;width:58.2pt;z-index:1529254912;mso-width-relative:page;mso-height-relative:page;" o:ole="t" filled="f" o:preferrelative="t" stroked="f" coordsize="21600,21600">
-            <v:path/>
-            <v:fill on="f" focussize="0,0"/>
-            <v:stroke on="f"/>
-            <v:imagedata r:id="rId14" o:title=""/>
-            <o:lock v:ext="edit" aspectratio="t"/>
-          </v:shape>
-          <o:OLEObject Type="Embed" ProgID="Equation.KSEE3" ShapeID="_x0000_s1224" DrawAspect="Content" ObjectID="_1468075729" r:id="rId13">
-            <o:LockedField>false</o:LockedField>
-          </o:OLEObject>
-        </w:pict>
-      </w:r>
-      <w:r>
-        <w:rPr>
-          <w:rFonts w:hint="eastAsia" w:eastAsia="SimSun"/>
-          <w:position w:val="-20"/>
-          <w:lang w:val="en-US" w:eastAsia="zh-CN"/>
-        </w:rPr>
-        <w:pict>
-          <v:shape id="_x0000_s1214" o:spid="_x0000_s1214" o:spt="75" alt="" type="#_x0000_t75" style="position:absolute;left:0pt;margin-left:-54.4pt;margin-top:120.05pt;height:22.05pt;width:24.8pt;z-index:1264492544;mso-width-relative:page;mso-height-relative:page;" o:ole="t" filled="f" o:preferrelative="t" stroked="f" coordsize="21600,21600">
-            <v:path/>
-            <v:fill on="f" focussize="0,0"/>
-            <v:stroke on="f"/>
-            <v:imagedata r:id="rId16" o:title=""/>
-            <o:lock v:ext="edit" aspectratio="t"/>
-          </v:shape>
-          <o:OLEObject Type="Embed" ProgID="Equation.KSEE3" ShapeID="_x0000_s1214" DrawAspect="Content" ObjectID="_1468075730" r:id="rId15">
-            <o:LockedField>false</o:LockedField>
-          </o:OLEObject>
-        </w:pict>
-      </w:r>
-      <w:r>
-        <w:rPr>
-          <w:rFonts w:hint="eastAsia" w:eastAsia="SimSun"/>
-          <w:position w:val="-20"/>
-          <w:lang w:val="en-US" w:eastAsia="zh-CN"/>
-        </w:rPr>
-        <w:pict>
-          <v:shape id="_x0000_s1215" o:spid="_x0000_s1215" o:spt="75" alt="" type="#_x0000_t75" style="position:absolute;left:0pt;margin-left:-53.1pt;margin-top:178.85pt;height:24.65pt;width:26.15pt;z-index:-2017639424;mso-width-relative:page;mso-height-relative:page;" o:ole="t" filled="f" o:preferrelative="t" stroked="f" coordsize="21600,21600">
-            <v:path/>
-            <v:fill on="f" focussize="0,0"/>
-            <v:stroke on="f"/>
-            <v:imagedata r:id="rId18" o:title=""/>
-            <o:lock v:ext="edit" aspectratio="t"/>
-          </v:shape>
-          <o:OLEObject Type="Embed" ProgID="Equation.KSEE3" ShapeID="_x0000_s1215" DrawAspect="Content" ObjectID="_1468075731" r:id="rId17">
-            <o:LockedField>false</o:LockedField>
-          </o:OLEObject>
-        </w:pict>
-      </w:r>
-      <w:r>
-        <w:rPr>
-          <w:rFonts w:hint="eastAsia" w:eastAsia="SimSun"/>
-          <w:position w:val="-20"/>
-          <w:lang w:val="en-US" w:eastAsia="zh-CN"/>
-        </w:rPr>
-        <w:pict>
-          <v:shape id="_x0000_s1219" o:spid="_x0000_s1219" o:spt="75" alt="" type="#_x0000_t75" style="position:absolute;left:0pt;margin-left:209.7pt;margin-top:241.45pt;height:23.95pt;width:61.7pt;z-index:1771567104;mso-width-relative:page;mso-height-relative:page;" o:ole="t" filled="f" o:preferrelative="t" stroked="f" coordsize="21600,21600">
-            <v:path/>
-            <v:fill on="f" focussize="0,0"/>
-            <v:stroke on="f"/>
-            <v:imagedata r:id="rId20" o:title=""/>
-            <o:lock v:ext="edit" aspectratio="t"/>
-          </v:shape>
-          <o:OLEObject Type="Embed" ProgID="Equation.KSEE3" ShapeID="_x0000_s1219" DrawAspect="Content" ObjectID="_1468075732" r:id="rId19">
-            <o:LockedField>false</o:LockedField>
-          </o:OLEObject>
-        </w:pict>
-      </w:r>
-      <w:r>
-        <w:rPr>
-          <w:rFonts w:hint="eastAsia" w:eastAsia="SimSun"/>
-          <w:position w:val="-20"/>
-          <w:lang w:val="en-US" w:eastAsia="zh-CN"/>
-        </w:rPr>
-        <w:pict>
-          <v:shape id="_x0000_s1218" o:spid="_x0000_s1218" o:spt="75" alt="" type="#_x0000_t75" style="position:absolute;left:0pt;margin-left:8.35pt;margin-top:238.25pt;height:24pt;width:36.5pt;z-index:240732160;mso-width-relative:page;mso-height-relative:page;" o:ole="t" filled="f" o:preferrelative="t" stroked="f" coordsize="21600,21600">
-            <v:path/>
-            <v:fill on="f" focussize="0,0"/>
-            <v:stroke on="f"/>
-            <v:imagedata r:id="rId22" o:title=""/>
-            <o:lock v:ext="edit" aspectratio="t"/>
-          </v:shape>
-          <o:OLEObject Type="Embed" ProgID="Equation.KSEE3" ShapeID="_x0000_s1218" DrawAspect="Content" ObjectID="_1468075733" r:id="rId21">
-            <o:LockedField>false</o:LockedField>
-          </o:OLEObject>
-        </w:pict>
-      </w:r>
-      <w:r>
-        <w:rPr>
-          <w:sz w:val="22"/>
-        </w:rPr>
         <mc:AlternateContent>
           <mc:Choice Requires="wps">
             <w:drawing>
-              <wp:anchor distT="0" distB="0" distL="114300" distR="114300" simplePos="0" relativeHeight="3295301632" behindDoc="0" locked="0" layoutInCell="1" allowOverlap="1">
+              <wp:anchor distT="0" distB="0" distL="114300" distR="114300" simplePos="0" relativeHeight="3444112384" behindDoc="0" locked="0" layoutInCell="1" allowOverlap="1">
                 <wp:simplePos x="0" y="0"/>
                 <wp:positionH relativeFrom="column">
-                  <wp:posOffset>4589780</wp:posOffset>
+                  <wp:posOffset>4465320</wp:posOffset>
                 </wp:positionH>
                 <wp:positionV relativeFrom="paragraph">
-                  <wp:posOffset>5156200</wp:posOffset>
+                  <wp:posOffset>4500880</wp:posOffset>
                 </wp:positionV>
-                <wp:extent cx="635" cy="695960"/>
+                <wp:extent cx="635" cy="1438910"/>
                 <wp:effectExtent l="4445" t="0" r="13970" b="8890"/>
                 <wp:wrapNone/>
-                <wp:docPr id="26" name="直线 627"/>
-                <wp:cNvGraphicFramePr/>
-                <a:graphic xmlns:a="http://schemas.openxmlformats.org/drawingml/2006/main">
-                  <a:graphicData uri="http://schemas.microsoft.com/office/word/2010/wordprocessingShape">
-                    <wps:wsp>
-                      <wps:cNvCnPr/>
-                      <wps:spPr>
-                        <a:xfrm>
-                          <a:off x="0" y="0"/>
-                          <a:ext cx="635" cy="695960"/>
-                        </a:xfrm>
-                        <a:prstGeom prst="line">
-                          <a:avLst/>
-                        </a:prstGeom>
-                        <a:ln w="9525" cap="flat" cmpd="sng">
-                          <a:solidFill>
-                            <a:srgbClr val="000000"/>
-                          </a:solidFill>
-                          <a:prstDash val="dash"/>
-                          <a:headEnd type="none" w="med" len="med"/>
-                          <a:tailEnd type="none" w="med" len="med"/>
-                        </a:ln>
-                      </wps:spPr>
-                      <wps:bodyPr upright="1"/>
-                    </wps:wsp>
-                  </a:graphicData>
-                </a:graphic>
-              </wp:anchor>
-            </w:drawing>
-          </mc:Choice>
-          <mc:Fallback>
-            <w:pict>
-              <v:line id="直线 627" o:spid="_x0000_s1026" o:spt="20" style="position:absolute;left:0pt;margin-left:361.4pt;margin-top:406pt;height:54.8pt;width:0.05pt;z-index:-999665664;mso-width-relative:page;mso-height-relative:page;" filled="f" stroked="t" coordsize="21600,21600" o:gfxdata="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">
-                <v:fill on="f" focussize="0,0"/>
-                <v:stroke color="#000000" joinstyle="round" dashstyle="dash"/>
-                <v:imagedata o:title=""/>
-                <o:lock v:ext="edit" aspectratio="f"/>
-              </v:line>
-            </w:pict>
-          </mc:Fallback>
-        </mc:AlternateContent>
-      </w:r>
-      <w:r>
-        <w:rPr>
-          <w:sz w:val="22"/>
-        </w:rPr>
-        <mc:AlternateContent>
-          <mc:Choice Requires="wps">
-            <w:drawing>
-              <wp:anchor distT="0" distB="0" distL="114300" distR="114300" simplePos="0" relativeHeight="572089344" behindDoc="0" locked="0" layoutInCell="1" allowOverlap="1">
-                <wp:simplePos x="0" y="0"/>
-                <wp:positionH relativeFrom="column">
-                  <wp:posOffset>3028315</wp:posOffset>
-                </wp:positionH>
-                <wp:positionV relativeFrom="paragraph">
-                  <wp:posOffset>114300</wp:posOffset>
-                </wp:positionV>
-                <wp:extent cx="2625725" cy="951865"/>
-                <wp:effectExtent l="6350" t="6350" r="15875" b="13335"/>
-                <wp:wrapNone/>
-                <wp:docPr id="35" name="矩形 35"/>
+                <wp:docPr id="38" name="直线 627"/>
                 <wp:cNvGraphicFramePr/>
                 <a:graphic xmlns:a="http://schemas.openxmlformats.org/drawingml/2006/main">
                   <a:graphicData uri="http://schemas.microsoft.com/office/word/2010/wordprocessingShape">
                     <wps:wsp>
                       <wps:cNvSpPr/>
-                      <wps:spPr>
-                        <a:xfrm>
-                          <a:off x="4178300" y="1976755"/>
-                          <a:ext cx="2625725" cy="951865"/>
-                        </a:xfrm>
-                        <a:prstGeom prst="rect">
-                          <a:avLst/>
-                        </a:prstGeom>
-                        <a:solidFill>
-                          <a:schemeClr val="bg1"/>
-                        </a:solidFill>
-                        <a:ln>
-                          <a:solidFill>
-                            <a:schemeClr val="bg1"/>
-                          </a:solidFill>
-                        </a:ln>
-                      </wps:spPr>
-                      <wps:style>
-                        <a:lnRef idx="2">
-                          <a:schemeClr val="accent1">
-                            <a:shade val="50000"/>
-                          </a:schemeClr>
-                        </a:lnRef>
-                        <a:fillRef idx="1">
-                          <a:schemeClr val="accent1"/>
-                        </a:fillRef>
-                        <a:effectRef idx="0">
-                          <a:schemeClr val="accent1"/>
-                        </a:effectRef>
-                        <a:fontRef idx="minor">
-                          <a:schemeClr val="lt1"/>
-                        </a:fontRef>
-                      </wps:style>
-                      <wps:bodyPr rot="0" spcFirstLastPara="0" vertOverflow="overflow" horzOverflow="overflow" vert="horz" wrap="square" lIns="91440" tIns="45720" rIns="91440" bIns="45720" numCol="1" spcCol="0" rtlCol="0" fromWordArt="0" anchor="ctr" anchorCtr="0" forceAA="0" compatLnSpc="1">
-                        <a:noAutofit/>
-                      </wps:bodyPr>
-                    </wps:wsp>
-                  </a:graphicData>
-                </a:graphic>
-              </wp:anchor>
-            </w:drawing>
-          </mc:Choice>
-          <mc:Fallback>
-            <w:pict>
-              <v:rect id="_x0000_s1026" o:spid="_x0000_s1026" o:spt="1" style="position:absolute;left:0pt;margin-left:238.45pt;margin-top:9pt;height:74.95pt;width:206.75pt;z-index:572089344;v-text-anchor:middle;mso-width-relative:page;mso-height-relative:page;" fillcolor="#FFFFFF [3212]" filled="t" stroked="t" coordsize="21600,21600" o:gfxdata="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">
-                <v:fill on="t" focussize="0,0"/>
-                <v:stroke weight="1pt" color="#FFFFFF [3212]" miterlimit="8" joinstyle="miter"/>
-                <v:imagedata o:title=""/>
-                <o:lock v:ext="edit" aspectratio="f"/>
-              </v:rect>
-            </w:pict>
-          </mc:Fallback>
-        </mc:AlternateContent>
-      </w:r>
-      <w:r>
-        <w:rPr>
-          <w:sz w:val="22"/>
-        </w:rPr>
-        <mc:AlternateContent>
-          <mc:Choice Requires="wps">
-            <w:drawing>
-              <wp:anchor distT="0" distB="0" distL="114300" distR="114300" simplePos="0" relativeHeight="251740160" behindDoc="0" locked="0" layoutInCell="1" allowOverlap="1">
-                <wp:simplePos x="0" y="0"/>
-                <wp:positionH relativeFrom="column">
-                  <wp:posOffset>318770</wp:posOffset>
-                </wp:positionH>
-                <wp:positionV relativeFrom="paragraph">
-                  <wp:posOffset>2058035</wp:posOffset>
-                </wp:positionV>
-                <wp:extent cx="0" cy="969645"/>
-                <wp:effectExtent l="4445" t="0" r="14605" b="1905"/>
-                <wp:wrapNone/>
-                <wp:docPr id="135" name="直线 627"/>
-                <wp:cNvGraphicFramePr/>
-                <a:graphic xmlns:a="http://schemas.openxmlformats.org/drawingml/2006/main">
-                  <a:graphicData uri="http://schemas.microsoft.com/office/word/2010/wordprocessingShape">
-                    <wps:wsp>
-                      <wps:cNvCnPr/>
-                      <wps:spPr>
-                        <a:xfrm>
-                          <a:off x="0" y="0"/>
-                          <a:ext cx="0" cy="969645"/>
-                        </a:xfrm>
-                        <a:prstGeom prst="line">
-                          <a:avLst/>
-                        </a:prstGeom>
-                        <a:ln w="6350" cap="flat" cmpd="sng">
-                          <a:solidFill>
-                            <a:srgbClr val="000000"/>
-                          </a:solidFill>
-                          <a:prstDash val="dash"/>
-                          <a:headEnd type="none" w="med" len="med"/>
-                          <a:tailEnd type="none" w="med" len="med"/>
-                        </a:ln>
-                      </wps:spPr>
-                      <wps:bodyPr upright="1"/>
-                    </wps:wsp>
-                  </a:graphicData>
-                </a:graphic>
-              </wp:anchor>
-            </w:drawing>
-          </mc:Choice>
-          <mc:Fallback>
-            <w:pict>
-              <v:line id="直线 627" o:spid="_x0000_s1026" o:spt="20" style="position:absolute;left:0pt;margin-left:25.1pt;margin-top:162.05pt;height:76.35pt;width:0pt;z-index:251740160;mso-width-relative:page;mso-height-relative:page;" filled="f" stroked="t" coordsize="21600,21600" o:gfxdata="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">
-                <v:fill on="f" focussize="0,0"/>
-                <v:stroke weight="0.5pt" color="#000000" joinstyle="round" dashstyle="dash"/>
-                <v:imagedata o:title=""/>
-                <o:lock v:ext="edit" aspectratio="f"/>
-              </v:line>
-            </w:pict>
-          </mc:Fallback>
-        </mc:AlternateContent>
-      </w:r>
-      <w:r>
-        <w:rPr>
-          <w:sz w:val="22"/>
-        </w:rPr>
-        <mc:AlternateContent>
-          <mc:Choice Requires="wps">
-            <w:drawing>
-              <wp:anchor distT="0" distB="0" distL="114300" distR="114300" simplePos="0" relativeHeight="251740160" behindDoc="0" locked="0" layoutInCell="1" allowOverlap="1">
-                <wp:simplePos x="0" y="0"/>
-                <wp:positionH relativeFrom="column">
-                  <wp:posOffset>355600</wp:posOffset>
-                </wp:positionH>
-                <wp:positionV relativeFrom="paragraph">
-                  <wp:posOffset>623570</wp:posOffset>
-                </wp:positionV>
-                <wp:extent cx="635" cy="2388235"/>
-                <wp:effectExtent l="4445" t="0" r="13970" b="12065"/>
-                <wp:wrapNone/>
-                <wp:docPr id="11" name="直线 627"/>
-                <wp:cNvGraphicFramePr/>
-                <a:graphic xmlns:a="http://schemas.openxmlformats.org/drawingml/2006/main">
-                  <a:graphicData uri="http://schemas.microsoft.com/office/word/2010/wordprocessingShape">
-                    <wps:wsp>
-                      <wps:cNvCnPr/>
-                      <wps:spPr>
-                        <a:xfrm>
-                          <a:off x="1511300" y="2117725"/>
-                          <a:ext cx="635" cy="2388235"/>
-                        </a:xfrm>
-                        <a:prstGeom prst="line">
-                          <a:avLst/>
-                        </a:prstGeom>
-                        <a:ln w="6350" cap="flat" cmpd="sng">
-                          <a:solidFill>
-                            <a:srgbClr val="000000"/>
-                          </a:solidFill>
-                          <a:prstDash val="dash"/>
-                          <a:headEnd type="none" w="med" len="med"/>
-                          <a:tailEnd type="none" w="med" len="med"/>
-                        </a:ln>
-                      </wps:spPr>
-                      <wps:bodyPr upright="1"/>
-                    </wps:wsp>
-                  </a:graphicData>
-                </a:graphic>
-              </wp:anchor>
-            </w:drawing>
-          </mc:Choice>
-          <mc:Fallback>
-            <w:pict>
-              <v:line id="直线 627" o:spid="_x0000_s1026" o:spt="20" style="position:absolute;left:0pt;margin-left:28pt;margin-top:49.1pt;height:188.05pt;width:0.05pt;z-index:251740160;mso-width-relative:page;mso-height-relative:page;" filled="f" stroked="t" coordsize="21600,21600" o:gfxdata="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">
-                <v:fill on="f" focussize="0,0"/>
-                <v:stroke weight="0.5pt" color="#000000" joinstyle="round" dashstyle="dash"/>
-                <v:imagedata o:title=""/>
-                <o:lock v:ext="edit" aspectratio="f"/>
-              </v:line>
-            </w:pict>
-          </mc:Fallback>
-        </mc:AlternateContent>
-      </w:r>
-      <w:r>
-        <w:rPr>
-          <w:rFonts w:hint="eastAsia" w:eastAsia="SimSun"/>
-          <w:position w:val="-20"/>
-          <w:lang w:val="en-US" w:eastAsia="zh-CN"/>
-        </w:rPr>
-        <w:pict>
-          <v:shape id="_x0000_s1216" o:spid="_x0000_s1216" o:spt="75" alt="" type="#_x0000_t75" style="position:absolute;left:0pt;margin-left:-20.2pt;margin-top:421.9pt;height:19.65pt;width:20.85pt;z-index:-1004804096;mso-width-relative:page;mso-height-relative:page;" o:ole="t" filled="f" o:preferrelative="t" stroked="f" coordsize="21600,21600">
-            <v:path/>
-            <v:fill on="f" focussize="0,0"/>
-            <v:stroke on="f"/>
-            <v:imagedata r:id="rId24" o:title=""/>
-            <o:lock v:ext="edit" aspectratio="t"/>
-          </v:shape>
-          <o:OLEObject Type="Embed" ProgID="Equation.KSEE3" ShapeID="_x0000_s1216" DrawAspect="Content" ObjectID="_1468075734" r:id="rId23">
-            <o:LockedField>false</o:LockedField>
-          </o:OLEObject>
-        </w:pict>
-      </w:r>
-      <w:r>
-        <w:rPr>
-          <w:rFonts w:hint="eastAsia" w:eastAsia="SimSun"/>
-          <w:position w:val="-20"/>
-          <w:lang w:val="en-US" w:eastAsia="zh-CN"/>
-        </w:rPr>
-        <w:pict>
-          <v:shape id="_x0000_s1217" o:spid="_x0000_s1217" o:spt="75" alt="" type="#_x0000_t75" style="position:absolute;left:0pt;margin-left:-19.95pt;margin-top:370.8pt;height:19.35pt;width:21.8pt;z-index:-2017639424;mso-width-relative:page;mso-height-relative:page;" o:ole="t" filled="f" o:preferrelative="t" stroked="f" coordsize="21600,21600">
-            <v:path/>
-            <v:fill on="f" focussize="0,0"/>
-            <v:stroke on="f"/>
-            <v:imagedata r:id="rId26" o:title=""/>
-            <o:lock v:ext="edit" aspectratio="t"/>
-          </v:shape>
-          <o:OLEObject Type="Embed" ProgID="Equation.KSEE3" ShapeID="_x0000_s1217" DrawAspect="Content" ObjectID="_1468075735" r:id="rId25">
-            <o:LockedField>false</o:LockedField>
-          </o:OLEObject>
-        </w:pict>
-      </w:r>
-      <w:r>
-        <w:rPr>
-          <w:sz w:val="22"/>
-        </w:rPr>
-        <mc:AlternateContent>
-          <mc:Choice Requires="wps">
-            <w:drawing>
-              <wp:anchor distT="0" distB="0" distL="114300" distR="114300" simplePos="0" relativeHeight="251675648" behindDoc="0" locked="0" layoutInCell="1" allowOverlap="1">
-                <wp:simplePos x="0" y="0"/>
-                <wp:positionH relativeFrom="column">
-                  <wp:posOffset>-2275205</wp:posOffset>
-                </wp:positionH>
-                <wp:positionV relativeFrom="paragraph">
-                  <wp:posOffset>396240</wp:posOffset>
-                </wp:positionV>
-                <wp:extent cx="2625725" cy="700405"/>
-                <wp:effectExtent l="6350" t="6350" r="15875" b="17145"/>
-                <wp:wrapNone/>
-                <wp:docPr id="36" name="矩形 36"/>
-                <wp:cNvGraphicFramePr/>
-                <a:graphic xmlns:a="http://schemas.openxmlformats.org/drawingml/2006/main">
-                  <a:graphicData uri="http://schemas.microsoft.com/office/word/2010/wordprocessingShape">
-                    <wps:wsp>
-                      <wps:cNvSpPr/>
-                      <wps:spPr>
-                        <a:xfrm>
-                          <a:off x="0" y="0"/>
-                          <a:ext cx="2625725" cy="700405"/>
-                        </a:xfrm>
-                        <a:prstGeom prst="rect">
-                          <a:avLst/>
-                        </a:prstGeom>
-                        <a:solidFill>
-                          <a:schemeClr val="bg1"/>
-                        </a:solidFill>
-                        <a:ln>
-                          <a:solidFill>
-                            <a:schemeClr val="bg1"/>
-                          </a:solidFill>
-                        </a:ln>
-                      </wps:spPr>
-                      <wps:style>
-                        <a:lnRef idx="2">
-                          <a:schemeClr val="accent1">
-                            <a:shade val="50000"/>
-                          </a:schemeClr>
-                        </a:lnRef>
-                        <a:fillRef idx="1">
-                          <a:schemeClr val="accent1"/>
-                        </a:fillRef>
-                        <a:effectRef idx="0">
-                          <a:schemeClr val="accent1"/>
-                        </a:effectRef>
-                        <a:fontRef idx="minor">
-                          <a:schemeClr val="lt1"/>
-                        </a:fontRef>
-                      </wps:style>
-                      <wps:bodyPr rot="0" spcFirstLastPara="0" vertOverflow="overflow" horzOverflow="overflow" vert="horz" wrap="square" lIns="91440" tIns="45720" rIns="91440" bIns="45720" numCol="1" spcCol="0" rtlCol="0" fromWordArt="0" anchor="ctr" anchorCtr="0" forceAA="0" compatLnSpc="1">
-                        <a:noAutofit/>
-                      </wps:bodyPr>
-                    </wps:wsp>
-                  </a:graphicData>
-                </a:graphic>
-              </wp:anchor>
-            </w:drawing>
-          </mc:Choice>
-          <mc:Fallback>
-            <w:pict>
-              <v:rect id="_x0000_s1026" o:spid="_x0000_s1026" o:spt="1" style="position:absolute;left:0pt;margin-left:-179.15pt;margin-top:31.2pt;height:55.15pt;width:206.75pt;z-index:251675648;v-text-anchor:middle;mso-width-relative:page;mso-height-relative:page;" fillcolor="#FFFFFF [3212]" filled="t" stroked="t" coordsize="21600,21600" o:gfxdata="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">
-                <v:fill on="t" focussize="0,0"/>
-                <v:stroke weight="1pt" color="#FFFFFF [3212]" miterlimit="8" joinstyle="miter"/>
-                <v:imagedata o:title=""/>
-                <o:lock v:ext="edit" aspectratio="f"/>
-              </v:rect>
-            </w:pict>
-          </mc:Fallback>
-        </mc:AlternateContent>
-      </w:r>
-      <w:r>
-        <w:rPr>
-          <w:sz w:val="22"/>
-        </w:rPr>
-        <mc:AlternateContent>
-          <mc:Choice Requires="wps">
-            <w:drawing>
-              <wp:anchor distT="0" distB="0" distL="114300" distR="114300" simplePos="0" relativeHeight="572001280" behindDoc="0" locked="0" layoutInCell="1" allowOverlap="1">
-                <wp:simplePos x="0" y="0"/>
-                <wp:positionH relativeFrom="column">
-                  <wp:posOffset>4202430</wp:posOffset>
-                </wp:positionH>
-                <wp:positionV relativeFrom="paragraph">
-                  <wp:posOffset>5155565</wp:posOffset>
-                </wp:positionV>
-                <wp:extent cx="600710" cy="774065"/>
-                <wp:effectExtent l="6350" t="6350" r="21590" b="19685"/>
-                <wp:wrapNone/>
-                <wp:docPr id="32" name="矩形 32"/>
-                <wp:cNvGraphicFramePr/>
-                <a:graphic xmlns:a="http://schemas.openxmlformats.org/drawingml/2006/main">
-                  <a:graphicData uri="http://schemas.microsoft.com/office/word/2010/wordprocessingShape">
-                    <wps:wsp>
-                      <wps:cNvSpPr/>
-                      <wps:spPr>
-                        <a:xfrm>
-                          <a:off x="5345430" y="6567805"/>
-                          <a:ext cx="600710" cy="774065"/>
-                        </a:xfrm>
-                        <a:prstGeom prst="rect">
-                          <a:avLst/>
-                        </a:prstGeom>
-                        <a:solidFill>
-                          <a:schemeClr val="bg1"/>
-                        </a:solidFill>
-                        <a:ln>
-                          <a:solidFill>
-                            <a:schemeClr val="bg1"/>
-                          </a:solidFill>
-                        </a:ln>
-                      </wps:spPr>
-                      <wps:style>
-                        <a:lnRef idx="2">
-                          <a:schemeClr val="accent1">
-                            <a:shade val="50000"/>
-                          </a:schemeClr>
-                        </a:lnRef>
-                        <a:fillRef idx="1">
-                          <a:schemeClr val="accent1"/>
-                        </a:fillRef>
-                        <a:effectRef idx="0">
-                          <a:schemeClr val="accent1"/>
-                        </a:effectRef>
-                        <a:fontRef idx="minor">
-                          <a:schemeClr val="lt1"/>
-                        </a:fontRef>
-                      </wps:style>
-                      <wps:bodyPr rot="0" spcFirstLastPara="0" vertOverflow="overflow" horzOverflow="overflow" vert="horz" wrap="square" lIns="91440" tIns="45720" rIns="91440" bIns="45720" numCol="1" spcCol="0" rtlCol="0" fromWordArt="0" anchor="ctr" anchorCtr="0" forceAA="0" compatLnSpc="1">
-                        <a:noAutofit/>
-                      </wps:bodyPr>
-                    </wps:wsp>
-                  </a:graphicData>
-                </a:graphic>
-              </wp:anchor>
-            </w:drawing>
-          </mc:Choice>
-          <mc:Fallback>
-            <w:pict>
-              <v:rect id="_x0000_s1026" o:spid="_x0000_s1026" o:spt="1" style="position:absolute;left:0pt;margin-left:330.9pt;margin-top:405.95pt;height:60.95pt;width:47.3pt;z-index:572001280;v-text-anchor:middle;mso-width-relative:page;mso-height-relative:page;" fillcolor="#FFFFFF [3212]" filled="t" stroked="t" coordsize="21600,21600" o:gfxdata="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">
-                <v:fill on="t" focussize="0,0"/>
-                <v:stroke weight="1pt" color="#FFFFFF [3212]" miterlimit="8" joinstyle="miter"/>
-                <v:imagedata o:title=""/>
-                <o:lock v:ext="edit" aspectratio="f"/>
-              </v:rect>
-            </w:pict>
-          </mc:Fallback>
-        </mc:AlternateContent>
-      </w:r>
-      <w:r>
-        <w:rPr>
-          <w:sz w:val="22"/>
-        </w:rPr>
-        <w:pict>
-          <v:shape id="图片 816" o:spid="_x0000_s1161" o:spt="75" type="#_x0000_t75" style="position:absolute;left:0pt;margin-left:337pt;margin-top:338.8pt;height:80.45pt;width:51.3pt;z-index:255442944;mso-width-relative:page;mso-height-relative:page;" filled="f" o:preferrelative="t" stroked="f" coordsize="21600,21600">
-            <v:path/>
-            <v:fill on="f" focussize="0,0"/>
-            <v:stroke on="f"/>
-            <v:imagedata r:id="rId8" o:title=""/>
-            <o:lock v:ext="edit" aspectratio="t"/>
-          </v:shape>
-        </w:pict>
-      </w:r>
-      <w:r>
-        <w:rPr>
-          <w:sz w:val="22"/>
-        </w:rPr>
-        <w:drawing>
-          <wp:anchor distT="0" distB="0" distL="114300" distR="114300" simplePos="0" relativeHeight="572000256" behindDoc="0" locked="0" layoutInCell="1" allowOverlap="1">
-            <wp:simplePos x="0" y="0"/>
-            <wp:positionH relativeFrom="column">
-              <wp:posOffset>1460500</wp:posOffset>
-            </wp:positionH>
-            <wp:positionV relativeFrom="paragraph">
-              <wp:posOffset>4921885</wp:posOffset>
-            </wp:positionV>
-            <wp:extent cx="3247390" cy="1024890"/>
-            <wp:effectExtent l="0" t="0" r="0" b="0"/>
-            <wp:wrapNone/>
-            <wp:docPr id="31" name="图片 810"/>
-            <wp:cNvGraphicFramePr>
-              <a:graphicFrameLocks xmlns:a="http://schemas.openxmlformats.org/drawingml/2006/main" noChangeAspect="1"/>
-            </wp:cNvGraphicFramePr>
-            <a:graphic xmlns:a="http://schemas.openxmlformats.org/drawingml/2006/main">
-              <a:graphicData uri="http://schemas.openxmlformats.org/drawingml/2006/picture">
-                <pic:pic xmlns:pic="http://schemas.openxmlformats.org/drawingml/2006/picture">
-                  <pic:nvPicPr>
-                    <pic:cNvPr id="31" name="图片 810"/>
-                    <pic:cNvPicPr>
-                      <a:picLocks noChangeAspect="1"/>
-                    </pic:cNvPicPr>
-                  </pic:nvPicPr>
-                  <pic:blipFill>
-                    <a:blip r:embed="rId27"/>
-                    <a:stretch>
-                      <a:fillRect/>
-                    </a:stretch>
-                  </pic:blipFill>
-                  <pic:spPr>
-                    <a:xfrm>
-                      <a:off x="0" y="0"/>
-                      <a:ext cx="3247390" cy="1024890"/>
-                    </a:xfrm>
-                    <a:prstGeom prst="rect">
-                      <a:avLst/>
-                    </a:prstGeom>
-                    <a:noFill/>
-                    <a:ln w="9525">
-                      <a:noFill/>
-                    </a:ln>
-                  </pic:spPr>
-                </pic:pic>
-              </a:graphicData>
-            </a:graphic>
-          </wp:anchor>
-        </w:drawing>
-      </w:r>
-      <w:r>
-        <w:rPr>
-          <w:sz w:val="22"/>
-        </w:rPr>
-        <w:pict>
-          <v:line id="直线 627" o:spid="_x0000_s1186" o:spt="20" style="position:absolute;left:0pt;margin-left:235.95pt;margin-top:406.1pt;height:54.8pt;width:0.05pt;z-index:255468544;mso-width-relative:page;mso-height-relative:page;" filled="f" stroked="t" coordsize="21600,21600">
-            <v:path arrowok="t"/>
-            <v:fill on="f" focussize="0,0"/>
-            <v:stroke color="#000000" dashstyle="dash"/>
-            <v:imagedata o:title=""/>
-            <o:lock v:ext="edit" aspectratio="f"/>
-          </v:line>
-        </w:pict>
-      </w:r>
-      <w:r>
-        <w:rPr>
-          <w:sz w:val="22"/>
-        </w:rPr>
-        <mc:AlternateContent>
-          <mc:Choice Requires="wps">
-            <w:drawing>
-              <wp:anchor distT="0" distB="0" distL="114300" distR="114300" simplePos="0" relativeHeight="321133568" behindDoc="0" locked="0" layoutInCell="1" allowOverlap="1">
-                <wp:simplePos x="0" y="0"/>
-                <wp:positionH relativeFrom="column">
-                  <wp:posOffset>4241165</wp:posOffset>
-                </wp:positionH>
-                <wp:positionV relativeFrom="paragraph">
-                  <wp:posOffset>4349115</wp:posOffset>
-                </wp:positionV>
-                <wp:extent cx="635" cy="1438910"/>
-                <wp:effectExtent l="4445" t="0" r="13970" b="8890"/>
-                <wp:wrapNone/>
-                <wp:docPr id="151" name="直线 627"/>
-                <wp:cNvGraphicFramePr/>
-                <a:graphic xmlns:a="http://schemas.openxmlformats.org/drawingml/2006/main">
-                  <a:graphicData uri="http://schemas.microsoft.com/office/word/2010/wordprocessingShape">
-                    <wps:wsp>
-                      <wps:cNvCnPr/>
                       <wps:spPr>
                         <a:xfrm>
                           <a:off x="0" y="0"/>
@@ -900,7 +300,7 @@
           </mc:Choice>
           <mc:Fallback>
             <w:pict>
-              <v:line id="直线 627" o:spid="_x0000_s1026" o:spt="20" style="position:absolute;left:0pt;margin-left:333.95pt;margin-top:342.45pt;height:113.3pt;width:0.05pt;z-index:321133568;mso-width-relative:page;mso-height-relative:page;" filled="f" stroked="t" coordsize="21600,21600" o:gfxdata="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">
+              <v:line id="直线 627" o:spid="_x0000_s1026" o:spt="20" style="position:absolute;left:0pt;margin-left:351.6pt;margin-top:354.4pt;height:113.3pt;width:0.05pt;z-index:-850854912;mso-width-relative:page;mso-height-relative:page;" filled="f" stroked="t" coordsize="21600,21600" o:gfxdata="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">
                 <v:fill on="f" focussize="0,0"/>
                 <v:stroke color="#000000" joinstyle="round" dashstyle="dash"/>
                 <v:imagedata o:title=""/>
@@ -914,39 +314,58 @@
         <w:rPr>
           <w:sz w:val="22"/>
         </w:rPr>
+        <w:pict>
+          <v:shape id="图片 816" o:spid="_x0000_s1161" o:spt="75" type="#_x0000_t75" style="position:absolute;left:0pt;margin-left:337pt;margin-top:337.65pt;height:80.45pt;width:51.3pt;z-index:255442944;mso-width-relative:page;mso-height-relative:page;" filled="f" o:preferrelative="t" stroked="f" coordsize="21600,21600">
+            <v:path/>
+            <v:fill on="f" focussize="0,0"/>
+            <v:stroke on="f"/>
+            <v:imagedata r:id="rId8" o:title=""/>
+            <o:lock v:ext="edit" aspectratio="t"/>
+          </v:shape>
+        </w:pict>
+      </w:r>
+      <w:r>
+        <w:rPr>
+          <w:sz w:val="22"/>
+        </w:rPr>
         <mc:AlternateContent>
           <mc:Choice Requires="wps">
             <w:drawing>
-              <wp:anchor distT="0" distB="0" distL="114300" distR="114300" simplePos="0" relativeHeight="286395392" behindDoc="0" locked="0" layoutInCell="1" allowOverlap="1">
+              <wp:anchor distT="0" distB="0" distL="114300" distR="114300" simplePos="0" relativeHeight="2099540992" behindDoc="0" locked="0" layoutInCell="1" allowOverlap="1">
                 <wp:simplePos x="0" y="0"/>
                 <wp:positionH relativeFrom="column">
-                  <wp:posOffset>1250315</wp:posOffset>
+                  <wp:posOffset>3601720</wp:posOffset>
                 </wp:positionH>
                 <wp:positionV relativeFrom="paragraph">
-                  <wp:posOffset>4311015</wp:posOffset>
+                  <wp:posOffset>4822190</wp:posOffset>
                 </wp:positionV>
-                <wp:extent cx="635" cy="1438910"/>
-                <wp:effectExtent l="4445" t="0" r="13970" b="8890"/>
+                <wp:extent cx="129540" cy="92710"/>
+                <wp:effectExtent l="4445" t="4445" r="18415" b="17145"/>
                 <wp:wrapNone/>
-                <wp:docPr id="150" name="直线 627"/>
+                <wp:docPr id="37" name="椭圆 261"/>
                 <wp:cNvGraphicFramePr/>
                 <a:graphic xmlns:a="http://schemas.openxmlformats.org/drawingml/2006/main">
                   <a:graphicData uri="http://schemas.microsoft.com/office/word/2010/wordprocessingShape">
                     <wps:wsp>
-                      <wps:cNvCnPr/>
+                      <wps:cNvSpPr/>
                       <wps:spPr>
                         <a:xfrm>
                           <a:off x="0" y="0"/>
-                          <a:ext cx="635" cy="1438910"/>
+                          <a:ext cx="129540" cy="92710"/>
                         </a:xfrm>
-                        <a:prstGeom prst="line">
+                        <a:prstGeom prst="ellipse">
                           <a:avLst/>
                         </a:prstGeom>
-                        <a:ln w="9525" cap="flat" cmpd="sng">
+                        <a:solidFill>
+                          <a:srgbClr val="0000FF">
+                            <a:alpha val="50000"/>
+                          </a:srgbClr>
+                        </a:solidFill>
+                        <a:ln w="6350" cap="flat" cmpd="sng">
                           <a:solidFill>
-                            <a:srgbClr val="000000"/>
+                            <a:srgbClr val="0000FF"/>
                           </a:solidFill>
-                          <a:prstDash val="dash"/>
+                          <a:prstDash val="solid"/>
                           <a:headEnd type="none" w="med" len="med"/>
                           <a:tailEnd type="none" w="med" len="med"/>
                         </a:ln>
@@ -960,12 +379,12 @@
           </mc:Choice>
           <mc:Fallback>
             <w:pict>
-              <v:line id="直线 627" o:spid="_x0000_s1026" o:spt="20" style="position:absolute;left:0pt;margin-left:98.45pt;margin-top:339.45pt;height:113.3pt;width:0.05pt;z-index:286395392;mso-width-relative:page;mso-height-relative:page;" filled="f" stroked="t" coordsize="21600,21600" o:gfxdata="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">
-                <v:fill on="f" focussize="0,0"/>
-                <v:stroke color="#000000" joinstyle="round" dashstyle="dash"/>
+              <v:shape id="椭圆 261" o:spid="_x0000_s1026" o:spt="3" type="#_x0000_t3" style="position:absolute;left:0pt;margin-left:283.6pt;margin-top:379.7pt;height:7.3pt;width:10.2pt;z-index:2099540992;mso-width-relative:page;mso-height-relative:page;" fillcolor="#0000FF" filled="t" stroked="t" coordsize="21600,21600" o:gfxdata="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">
+                <v:fill on="t" opacity="32768f" focussize="0,0"/>
+                <v:stroke weight="0.5pt" color="#0000FF" joinstyle="round"/>
                 <v:imagedata o:title=""/>
                 <o:lock v:ext="edit" aspectratio="f"/>
-              </v:line>
+              </v:shape>
             </w:pict>
           </mc:Fallback>
         </mc:AlternateContent>
@@ -974,34 +393,120 @@
         <w:rPr>
           <w:sz w:val="22"/>
         </w:rPr>
+        <mc:AlternateContent>
+          <mc:Choice Requires="wps">
+            <w:drawing>
+              <wp:anchor distT="0" distB="0" distL="114300" distR="114300" simplePos="0" relativeHeight="2095734784" behindDoc="0" locked="0" layoutInCell="1" allowOverlap="1">
+                <wp:simplePos x="0" y="0"/>
+                <wp:positionH relativeFrom="column">
+                  <wp:posOffset>3529965</wp:posOffset>
+                </wp:positionH>
+                <wp:positionV relativeFrom="paragraph">
+                  <wp:posOffset>5375275</wp:posOffset>
+                </wp:positionV>
+                <wp:extent cx="345440" cy="189230"/>
+                <wp:effectExtent l="4445" t="4445" r="12065" b="15875"/>
+                <wp:wrapNone/>
+                <wp:docPr id="33" name="椭圆 261"/>
+                <wp:cNvGraphicFramePr/>
+                <a:graphic xmlns:a="http://schemas.openxmlformats.org/drawingml/2006/main">
+                  <a:graphicData uri="http://schemas.microsoft.com/office/word/2010/wordprocessingShape">
+                    <wps:wsp>
+                      <wps:cNvSpPr/>
+                      <wps:spPr>
+                        <a:xfrm>
+                          <a:off x="0" y="0"/>
+                          <a:ext cx="345440" cy="189230"/>
+                        </a:xfrm>
+                        <a:prstGeom prst="ellipse">
+                          <a:avLst/>
+                        </a:prstGeom>
+                        <a:solidFill>
+                          <a:srgbClr val="FF0000">
+                            <a:alpha val="50000"/>
+                          </a:srgbClr>
+                        </a:solidFill>
+                        <a:ln w="6350" cap="flat" cmpd="sng">
+                          <a:solidFill>
+                            <a:srgbClr val="000000"/>
+                          </a:solidFill>
+                          <a:prstDash val="solid"/>
+                          <a:headEnd type="none" w="med" len="med"/>
+                          <a:tailEnd type="none" w="med" len="med"/>
+                        </a:ln>
+                      </wps:spPr>
+                      <wps:bodyPr upright="1"/>
+                    </wps:wsp>
+                  </a:graphicData>
+                </a:graphic>
+              </wp:anchor>
+            </w:drawing>
+          </mc:Choice>
+          <mc:Fallback>
+            <w:pict>
+              <v:shape id="椭圆 261" o:spid="_x0000_s1026" o:spt="3" type="#_x0000_t3" style="position:absolute;left:0pt;margin-left:277.95pt;margin-top:423.25pt;height:14.9pt;width:27.2pt;z-index:2095734784;mso-width-relative:page;mso-height-relative:page;" fillcolor="#FF0000" filled="t" stroked="t" coordsize="21600,21600" o:gfxdata="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">
+                <v:fill on="t" opacity="32768f" focussize="0,0"/>
+                <v:stroke weight="0.5pt" color="#000000" joinstyle="round"/>
+                <v:imagedata o:title=""/>
+                <o:lock v:ext="edit" aspectratio="f"/>
+              </v:shape>
+            </w:pict>
+          </mc:Fallback>
+        </mc:AlternateContent>
+      </w:r>
+      <w:r>
+        <w:rPr>
+          <w:sz w:val="22"/>
+        </w:rPr>
         <w:pict>
-          <v:shape id="文本框 620" o:spid="_x0000_s1155" o:spt="202" type="#_x0000_t202" style="position:absolute;left:0pt;margin-left:130.85pt;margin-top:455.95pt;height:22.5pt;width:199.85pt;z-index:251776000;mso-width-relative:page;mso-height-relative:page;" filled="f" stroked="f" coordsize="21600,21600">
+          <v:shape id="双括号 612" o:spid="_x0000_s1160" o:spt="185" type="#_x0000_t185" style="position:absolute;left:0pt;margin-left:103.3pt;margin-top:341.25pt;height:154.7pt;width:204.15pt;z-index:2099542016;mso-width-relative:page;mso-height-relative:page;" fillcolor="#FFFF00" filled="t" stroked="t" coordsize="21600,21600" adj="3600">
+            <v:path/>
+            <v:fill on="t" color2="#FFFFFF" opacity="13107f" focussize="0,0"/>
+            <v:stroke color="#000000"/>
+            <v:imagedata o:title=""/>
+            <o:lock v:ext="edit" aspectratio="f"/>
+          </v:shape>
+        </w:pict>
+      </w:r>
+      <w:r>
+        <w:rPr>
+          <w:sz w:val="22"/>
+        </w:rPr>
+        <w:pict>
+          <v:line id="直线 627" o:spid="_x0000_s1192" o:spt="20" style="position:absolute;left:0pt;margin-left:66.75pt;margin-top:349.75pt;height:113.3pt;width:0.05pt;z-index:255474688;mso-width-relative:page;mso-height-relative:page;" filled="f" stroked="t" coordsize="21600,21600">
+            <v:path arrowok="t"/>
+            <v:fill on="f" focussize="0,0"/>
+            <v:stroke color="#000000" dashstyle="dash"/>
+            <v:imagedata o:title=""/>
+            <o:lock v:ext="edit" aspectratio="f"/>
+          </v:line>
+        </w:pict>
+      </w:r>
+      <w:r>
+        <w:rPr>
+          <w:sz w:val="22"/>
+        </w:rPr>
+        <w:pict>
+          <v:shape id="图片 813" o:spid="_x0000_s1159" o:spt="75" type="#_x0000_t75" style="position:absolute;left:0pt;margin-left:10.2pt;margin-top:336.75pt;height:81.45pt;width:86.25pt;z-index:255440896;mso-width-relative:page;mso-height-relative:page;" filled="f" o:preferrelative="t" stroked="f" coordsize="21600,21600">
             <v:path/>
             <v:fill on="f" focussize="0,0"/>
             <v:stroke on="f"/>
+            <v:imagedata r:id="rId11" o:title=""/>
+            <o:lock v:ext="edit" aspectratio="t"/>
+          </v:shape>
+        </w:pict>
+      </w:r>
+      <w:r>
+        <w:rPr>
+          <w:sz w:val="22"/>
+        </w:rPr>
+        <w:pict>
+          <v:shape id="椭圆 261" o:spid="_x0000_s1174" o:spt="3" type="#_x0000_t3" style="position:absolute;left:0pt;margin-left:250.1pt;margin-top:423.6pt;height:14.9pt;width:27.2pt;z-index:255456256;mso-width-relative:page;mso-height-relative:page;" fillcolor="#FF0000" filled="t" stroked="t" coordsize="21600,21600">
+            <v:path/>
+            <v:fill on="t" color2="#FFFFFF" opacity="32768f" focussize="0,0"/>
+            <v:stroke weight="0.5pt" color="#000000"/>
             <v:imagedata o:title=""/>
             <o:lock v:ext="edit" aspectratio="f"/>
-            <v:textbox>
-              <w:txbxContent>
-                <w:p>
-                  <w:pPr>
-                    <w:rPr>
-                      <w:rFonts w:hint="eastAsia" w:eastAsia="SimSun"/>
-                      <w:color w:val="000000"/>
-                      <w:lang w:val="en-US" w:eastAsia="zh-CN"/>
-                    </w:rPr>
-                  </w:pPr>
-                  <w:r>
-                    <w:rPr>
-                      <w:rFonts w:hint="eastAsia" w:eastAsia="SimSun"/>
-                      <w:color w:val="000000"/>
-                      <w:lang w:val="en-US" w:eastAsia="zh-CN"/>
-                    </w:rPr>
-                    <w:t>synchronization window</w:t>
-                  </w:r>
-                </w:p>
-              </w:txbxContent>
-            </v:textbox>
           </v:shape>
         </w:pict>
       </w:r>
@@ -1018,7 +523,7 @@
                   <wp:posOffset>2392045</wp:posOffset>
                 </wp:positionH>
                 <wp:positionV relativeFrom="paragraph">
-                  <wp:posOffset>5988685</wp:posOffset>
+                  <wp:posOffset>5993765</wp:posOffset>
                 </wp:positionV>
                 <wp:extent cx="1123315" cy="278130"/>
                 <wp:effectExtent l="0" t="0" r="0" b="0"/>
@@ -1100,7 +605,7 @@
           </mc:Choice>
           <mc:Fallback>
             <w:pict>
-              <v:shape id="_x0000_s1026" o:spid="_x0000_s1026" o:spt="202" type="#_x0000_t202" style="position:absolute;left:0pt;margin-left:188.35pt;margin-top:471.55pt;height:21.9pt;width:88.45pt;z-index:255575040;mso-width-relative:page;mso-height-relative:page;" filled="f" stroked="f" coordsize="21600,21600" o:gfxdata="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">
+              <v:shape id="_x0000_s1026" o:spid="_x0000_s1026" o:spt="202" type="#_x0000_t202" style="position:absolute;left:0pt;margin-left:188.35pt;margin-top:471.95pt;height:21.9pt;width:88.45pt;z-index:255575040;mso-width-relative:page;mso-height-relative:page;" filled="f" stroked="f" coordsize="21600,21600" o:gfxdata="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">
                 <v:fill on="f" focussize="0,0"/>
                 <v:stroke on="f" weight="0.5pt"/>
                 <v:imagedata o:title=""/>
@@ -1147,6 +652,721 @@
         <w:rPr>
           <w:sz w:val="22"/>
         </w:rPr>
+        <mc:AlternateContent>
+          <mc:Choice Requires="wps">
+            <w:drawing>
+              <wp:anchor distT="0" distB="0" distL="114300" distR="114300" simplePos="0" relativeHeight="1775389696" behindDoc="0" locked="0" layoutInCell="1" allowOverlap="1">
+                <wp:simplePos x="0" y="0"/>
+                <wp:positionH relativeFrom="column">
+                  <wp:posOffset>2442210</wp:posOffset>
+                </wp:positionH>
+                <wp:positionV relativeFrom="paragraph">
+                  <wp:posOffset>5378450</wp:posOffset>
+                </wp:positionV>
+                <wp:extent cx="345440" cy="189230"/>
+                <wp:effectExtent l="4445" t="4445" r="12065" b="15875"/>
+                <wp:wrapNone/>
+                <wp:docPr id="25" name="椭圆 261"/>
+                <wp:cNvGraphicFramePr/>
+                <a:graphic xmlns:a="http://schemas.openxmlformats.org/drawingml/2006/main">
+                  <a:graphicData uri="http://schemas.microsoft.com/office/word/2010/wordprocessingShape">
+                    <wps:wsp>
+                      <wps:cNvSpPr/>
+                      <wps:spPr>
+                        <a:xfrm>
+                          <a:off x="0" y="0"/>
+                          <a:ext cx="345440" cy="189230"/>
+                        </a:xfrm>
+                        <a:prstGeom prst="ellipse">
+                          <a:avLst/>
+                        </a:prstGeom>
+                        <a:solidFill>
+                          <a:srgbClr val="FF0000">
+                            <a:alpha val="50000"/>
+                          </a:srgbClr>
+                        </a:solidFill>
+                        <a:ln w="6350" cap="flat" cmpd="sng">
+                          <a:solidFill>
+                            <a:srgbClr val="000000"/>
+                          </a:solidFill>
+                          <a:prstDash val="solid"/>
+                          <a:headEnd type="none" w="med" len="med"/>
+                          <a:tailEnd type="none" w="med" len="med"/>
+                        </a:ln>
+                      </wps:spPr>
+                      <wps:bodyPr upright="1"/>
+                    </wps:wsp>
+                  </a:graphicData>
+                </a:graphic>
+              </wp:anchor>
+            </w:drawing>
+          </mc:Choice>
+          <mc:Fallback>
+            <w:pict>
+              <v:shape id="椭圆 261" o:spid="_x0000_s1026" o:spt="3" type="#_x0000_t3" style="position:absolute;left:0pt;margin-left:192.3pt;margin-top:423.5pt;height:14.9pt;width:27.2pt;z-index:1775389696;mso-width-relative:page;mso-height-relative:page;" fillcolor="#FF0000" filled="t" stroked="t" coordsize="21600,21600" o:gfxdata="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">
+                <v:fill on="t" opacity="32768f" focussize="0,0"/>
+                <v:stroke weight="0.5pt" color="#000000" joinstyle="round"/>
+                <v:imagedata o:title=""/>
+                <o:lock v:ext="edit" aspectratio="f"/>
+              </v:shape>
+            </w:pict>
+          </mc:Fallback>
+        </mc:AlternateContent>
+      </w:r>
+      <w:r>
+        <w:rPr>
+          <w:sz w:val="22"/>
+        </w:rPr>
+        <w:drawing>
+          <wp:anchor distT="0" distB="0" distL="114300" distR="114300" simplePos="0" relativeHeight="2780643328" behindDoc="0" locked="0" layoutInCell="1" allowOverlap="1">
+            <wp:simplePos x="0" y="0"/>
+            <wp:positionH relativeFrom="column">
+              <wp:posOffset>1079500</wp:posOffset>
+            </wp:positionH>
+            <wp:positionV relativeFrom="paragraph">
+              <wp:posOffset>4911725</wp:posOffset>
+            </wp:positionV>
+            <wp:extent cx="3247390" cy="1024890"/>
+            <wp:effectExtent l="0" t="0" r="0" b="0"/>
+            <wp:wrapNone/>
+            <wp:docPr id="31" name="图片 810"/>
+            <wp:cNvGraphicFramePr>
+              <a:graphicFrameLocks xmlns:a="http://schemas.openxmlformats.org/drawingml/2006/main" noChangeAspect="1"/>
+            </wp:cNvGraphicFramePr>
+            <a:graphic xmlns:a="http://schemas.openxmlformats.org/drawingml/2006/main">
+              <a:graphicData uri="http://schemas.openxmlformats.org/drawingml/2006/picture">
+                <pic:pic xmlns:pic="http://schemas.openxmlformats.org/drawingml/2006/picture">
+                  <pic:nvPicPr>
+                    <pic:cNvPr id="31" name="图片 810"/>
+                    <pic:cNvPicPr>
+                      <a:picLocks noChangeAspect="1"/>
+                    </pic:cNvPicPr>
+                  </pic:nvPicPr>
+                  <pic:blipFill>
+                    <a:blip r:embed="rId12"/>
+                    <a:stretch>
+                      <a:fillRect/>
+                    </a:stretch>
+                  </pic:blipFill>
+                  <pic:spPr>
+                    <a:xfrm>
+                      <a:off x="0" y="0"/>
+                      <a:ext cx="3247390" cy="1024890"/>
+                    </a:xfrm>
+                    <a:prstGeom prst="rect">
+                      <a:avLst/>
+                    </a:prstGeom>
+                    <a:noFill/>
+                    <a:ln w="9525">
+                      <a:noFill/>
+                    </a:ln>
+                  </pic:spPr>
+                </pic:pic>
+              </a:graphicData>
+            </a:graphic>
+          </wp:anchor>
+        </w:drawing>
+      </w:r>
+      <w:r>
+        <w:rPr>
+          <w:sz w:val="22"/>
+        </w:rPr>
+        <w:pict>
+          <v:line id="直线 627" o:spid="_x0000_s1163" o:spt="20" style="position:absolute;left:0pt;margin-left:205.7pt;margin-top:350.1pt;height:113.3pt;width:0.05pt;z-index:255444992;mso-width-relative:page;mso-height-relative:page;" filled="f" stroked="t" coordsize="21600,21600">
+            <v:path arrowok="t"/>
+            <v:fill on="f" focussize="0,0"/>
+            <v:stroke weight="1pt" color="#FF0000" dashstyle="dash"/>
+            <v:imagedata o:title=""/>
+            <o:lock v:ext="edit" aspectratio="f"/>
+          </v:line>
+        </w:pict>
+      </w:r>
+      <w:r>
+        <w:rPr>
+          <w:rFonts w:hint="eastAsia" w:eastAsia="SimSun"/>
+          <w:position w:val="-20"/>
+          <w:lang w:val="en-US" w:eastAsia="zh-CN"/>
+        </w:rPr>
+        <w:pict>
+          <v:shape id="_x0000_s1225" o:spid="_x0000_s1225" o:spt="75" type="#_x0000_t75" style="position:absolute;left:0pt;margin-left:271.15pt;margin-top:312.1pt;height:22.6pt;width:58.2pt;z-index:1529254912;mso-width-relative:page;mso-height-relative:page;" o:ole="t" filled="f" o:preferrelative="t" stroked="f" coordsize="21600,21600">
+            <v:path/>
+            <v:fill on="f" focussize="0,0"/>
+            <v:stroke on="f"/>
+            <v:imagedata r:id="rId14" o:title=""/>
+            <o:lock v:ext="edit" aspectratio="t"/>
+          </v:shape>
+          <o:OLEObject Type="Embed" ProgID="Equation.KSEE3" ShapeID="_x0000_s1225" DrawAspect="Content" ObjectID="_1468075728" r:id="rId13">
+            <o:LockedField>false</o:LockedField>
+          </o:OLEObject>
+        </w:pict>
+      </w:r>
+      <w:r>
+        <w:rPr>
+          <w:rFonts w:hint="eastAsia" w:eastAsia="SimSun"/>
+          <w:position w:val="-20"/>
+          <w:lang w:val="en-US" w:eastAsia="zh-CN"/>
+        </w:rPr>
+        <w:pict>
+          <v:shape id="_x0000_s1214" o:spid="_x0000_s1214" o:spt="75" type="#_x0000_t75" style="position:absolute;left:0pt;margin-left:-54.4pt;margin-top:120.05pt;height:22.05pt;width:24.8pt;z-index:1264492544;mso-width-relative:page;mso-height-relative:page;" o:ole="t" filled="f" o:preferrelative="t" stroked="f" coordsize="21600,21600">
+            <v:path/>
+            <v:fill on="f" focussize="0,0"/>
+            <v:stroke on="f"/>
+            <v:imagedata r:id="rId16" o:title=""/>
+            <o:lock v:ext="edit" aspectratio="t"/>
+          </v:shape>
+          <o:OLEObject Type="Embed" ProgID="Equation.KSEE3" ShapeID="_x0000_s1214" DrawAspect="Content" ObjectID="_1468075729" r:id="rId15">
+            <o:LockedField>false</o:LockedField>
+          </o:OLEObject>
+        </w:pict>
+      </w:r>
+      <w:r>
+        <w:rPr>
+          <w:rFonts w:hint="eastAsia" w:eastAsia="SimSun"/>
+          <w:position w:val="-20"/>
+          <w:lang w:val="en-US" w:eastAsia="zh-CN"/>
+        </w:rPr>
+        <w:pict>
+          <v:shape id="_x0000_s1215" o:spid="_x0000_s1215" o:spt="75" type="#_x0000_t75" style="position:absolute;left:0pt;margin-left:-53.1pt;margin-top:178.85pt;height:24.65pt;width:26.15pt;z-index:-2017639424;mso-width-relative:page;mso-height-relative:page;" o:ole="t" filled="f" o:preferrelative="t" stroked="f" coordsize="21600,21600">
+            <v:path/>
+            <v:fill on="f" focussize="0,0"/>
+            <v:stroke on="f"/>
+            <v:imagedata r:id="rId18" o:title=""/>
+            <o:lock v:ext="edit" aspectratio="t"/>
+          </v:shape>
+          <o:OLEObject Type="Embed" ProgID="Equation.KSEE3" ShapeID="_x0000_s1215" DrawAspect="Content" ObjectID="_1468075730" r:id="rId17">
+            <o:LockedField>false</o:LockedField>
+          </o:OLEObject>
+        </w:pict>
+      </w:r>
+      <w:r>
+        <w:rPr>
+          <w:rFonts w:hint="eastAsia" w:eastAsia="SimSun"/>
+          <w:position w:val="-20"/>
+          <w:lang w:val="en-US" w:eastAsia="zh-CN"/>
+        </w:rPr>
+        <w:pict>
+          <v:shape id="_x0000_s1219" o:spid="_x0000_s1219" o:spt="75" type="#_x0000_t75" style="position:absolute;left:0pt;margin-left:209.7pt;margin-top:241.45pt;height:23.95pt;width:61.7pt;z-index:1771567104;mso-width-relative:page;mso-height-relative:page;" o:ole="t" filled="f" o:preferrelative="t" stroked="f" coordsize="21600,21600">
+            <v:path/>
+            <v:fill on="f" focussize="0,0"/>
+            <v:stroke on="f"/>
+            <v:imagedata r:id="rId20" o:title=""/>
+            <o:lock v:ext="edit" aspectratio="t"/>
+          </v:shape>
+          <o:OLEObject Type="Embed" ProgID="Equation.KSEE3" ShapeID="_x0000_s1219" DrawAspect="Content" ObjectID="_1468075731" r:id="rId19">
+            <o:LockedField>false</o:LockedField>
+          </o:OLEObject>
+        </w:pict>
+      </w:r>
+      <w:r>
+        <w:rPr>
+          <w:rFonts w:hint="eastAsia" w:eastAsia="SimSun"/>
+          <w:position w:val="-20"/>
+          <w:lang w:val="en-US" w:eastAsia="zh-CN"/>
+        </w:rPr>
+        <w:pict>
+          <v:shape id="_x0000_s1218" o:spid="_x0000_s1218" o:spt="75" type="#_x0000_t75" style="position:absolute;left:0pt;margin-left:8.35pt;margin-top:238.25pt;height:24pt;width:36.5pt;z-index:240732160;mso-width-relative:page;mso-height-relative:page;" o:ole="t" filled="f" o:preferrelative="t" stroked="f" coordsize="21600,21600">
+            <v:path/>
+            <v:fill on="f" focussize="0,0"/>
+            <v:stroke on="f"/>
+            <v:imagedata r:id="rId22" o:title=""/>
+            <o:lock v:ext="edit" aspectratio="t"/>
+          </v:shape>
+          <o:OLEObject Type="Embed" ProgID="Equation.KSEE3" ShapeID="_x0000_s1218" DrawAspect="Content" ObjectID="_1468075732" r:id="rId21">
+            <o:LockedField>false</o:LockedField>
+          </o:OLEObject>
+        </w:pict>
+      </w:r>
+      <w:r>
+        <w:rPr>
+          <w:sz w:val="22"/>
+        </w:rPr>
+        <mc:AlternateContent>
+          <mc:Choice Requires="wps">
+            <w:drawing>
+              <wp:anchor distT="0" distB="0" distL="114300" distR="114300" simplePos="0" relativeHeight="3295301632" behindDoc="0" locked="0" layoutInCell="1" allowOverlap="1">
+                <wp:simplePos x="0" y="0"/>
+                <wp:positionH relativeFrom="column">
+                  <wp:posOffset>4589780</wp:posOffset>
+                </wp:positionH>
+                <wp:positionV relativeFrom="paragraph">
+                  <wp:posOffset>5156200</wp:posOffset>
+                </wp:positionV>
+                <wp:extent cx="635" cy="695960"/>
+                <wp:effectExtent l="4445" t="0" r="13970" b="8890"/>
+                <wp:wrapNone/>
+                <wp:docPr id="26" name="直线 627"/>
+                <wp:cNvGraphicFramePr/>
+                <a:graphic xmlns:a="http://schemas.openxmlformats.org/drawingml/2006/main">
+                  <a:graphicData uri="http://schemas.microsoft.com/office/word/2010/wordprocessingShape">
+                    <wps:wsp>
+                      <wps:cNvCnPr/>
+                      <wps:spPr>
+                        <a:xfrm>
+                          <a:off x="0" y="0"/>
+                          <a:ext cx="635" cy="695960"/>
+                        </a:xfrm>
+                        <a:prstGeom prst="line">
+                          <a:avLst/>
+                        </a:prstGeom>
+                        <a:ln w="9525" cap="flat" cmpd="sng">
+                          <a:solidFill>
+                            <a:srgbClr val="000000"/>
+                          </a:solidFill>
+                          <a:prstDash val="dash"/>
+                          <a:headEnd type="none" w="med" len="med"/>
+                          <a:tailEnd type="none" w="med" len="med"/>
+                        </a:ln>
+                      </wps:spPr>
+                      <wps:bodyPr upright="1"/>
+                    </wps:wsp>
+                  </a:graphicData>
+                </a:graphic>
+              </wp:anchor>
+            </w:drawing>
+          </mc:Choice>
+          <mc:Fallback>
+            <w:pict>
+              <v:line id="直线 627" o:spid="_x0000_s1026" o:spt="20" style="position:absolute;left:0pt;margin-left:361.4pt;margin-top:406pt;height:54.8pt;width:0.05pt;z-index:-999665664;mso-width-relative:page;mso-height-relative:page;" filled="f" stroked="t" coordsize="21600,21600" o:gfxdata="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">
+                <v:fill on="f" focussize="0,0"/>
+                <v:stroke color="#000000" joinstyle="round" dashstyle="dash"/>
+                <v:imagedata o:title=""/>
+                <o:lock v:ext="edit" aspectratio="f"/>
+              </v:line>
+            </w:pict>
+          </mc:Fallback>
+        </mc:AlternateContent>
+      </w:r>
+      <w:r>
+        <w:rPr>
+          <w:sz w:val="22"/>
+        </w:rPr>
+        <mc:AlternateContent>
+          <mc:Choice Requires="wps">
+            <w:drawing>
+              <wp:anchor distT="0" distB="0" distL="114300" distR="114300" simplePos="0" relativeHeight="572089344" behindDoc="0" locked="0" layoutInCell="1" allowOverlap="1">
+                <wp:simplePos x="0" y="0"/>
+                <wp:positionH relativeFrom="column">
+                  <wp:posOffset>3028315</wp:posOffset>
+                </wp:positionH>
+                <wp:positionV relativeFrom="paragraph">
+                  <wp:posOffset>114300</wp:posOffset>
+                </wp:positionV>
+                <wp:extent cx="2625725" cy="951865"/>
+                <wp:effectExtent l="6350" t="6350" r="15875" b="13335"/>
+                <wp:wrapNone/>
+                <wp:docPr id="35" name="矩形 35"/>
+                <wp:cNvGraphicFramePr/>
+                <a:graphic xmlns:a="http://schemas.openxmlformats.org/drawingml/2006/main">
+                  <a:graphicData uri="http://schemas.microsoft.com/office/word/2010/wordprocessingShape">
+                    <wps:wsp>
+                      <wps:cNvSpPr/>
+                      <wps:spPr>
+                        <a:xfrm>
+                          <a:off x="4178300" y="1976755"/>
+                          <a:ext cx="2625725" cy="951865"/>
+                        </a:xfrm>
+                        <a:prstGeom prst="rect">
+                          <a:avLst/>
+                        </a:prstGeom>
+                        <a:solidFill>
+                          <a:schemeClr val="bg1"/>
+                        </a:solidFill>
+                        <a:ln>
+                          <a:solidFill>
+                            <a:schemeClr val="bg1"/>
+                          </a:solidFill>
+                        </a:ln>
+                      </wps:spPr>
+                      <wps:style>
+                        <a:lnRef idx="2">
+                          <a:schemeClr val="accent1">
+                            <a:shade val="50000"/>
+                          </a:schemeClr>
+                        </a:lnRef>
+                        <a:fillRef idx="1">
+                          <a:schemeClr val="accent1"/>
+                        </a:fillRef>
+                        <a:effectRef idx="0">
+                          <a:schemeClr val="accent1"/>
+                        </a:effectRef>
+                        <a:fontRef idx="minor">
+                          <a:schemeClr val="lt1"/>
+                        </a:fontRef>
+                      </wps:style>
+                      <wps:bodyPr rot="0" spcFirstLastPara="0" vertOverflow="overflow" horzOverflow="overflow" vert="horz" wrap="square" lIns="91440" tIns="45720" rIns="91440" bIns="45720" numCol="1" spcCol="0" rtlCol="0" fromWordArt="0" anchor="ctr" anchorCtr="0" forceAA="0" compatLnSpc="1">
+                        <a:noAutofit/>
+                      </wps:bodyPr>
+                    </wps:wsp>
+                  </a:graphicData>
+                </a:graphic>
+              </wp:anchor>
+            </w:drawing>
+          </mc:Choice>
+          <mc:Fallback>
+            <w:pict>
+              <v:rect id="_x0000_s1026" o:spid="_x0000_s1026" o:spt="1" style="position:absolute;left:0pt;margin-left:238.45pt;margin-top:9pt;height:74.95pt;width:206.75pt;z-index:572089344;v-text-anchor:middle;mso-width-relative:page;mso-height-relative:page;" fillcolor="#FFFFFF [3212]" filled="t" stroked="t" coordsize="21600,21600" o:gfxdata="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">
+                <v:fill on="t" focussize="0,0"/>
+                <v:stroke weight="1pt" color="#FFFFFF [3212]" miterlimit="8" joinstyle="miter"/>
+                <v:imagedata o:title=""/>
+                <o:lock v:ext="edit" aspectratio="f"/>
+              </v:rect>
+            </w:pict>
+          </mc:Fallback>
+        </mc:AlternateContent>
+      </w:r>
+      <w:r>
+        <w:rPr>
+          <w:sz w:val="22"/>
+        </w:rPr>
+        <mc:AlternateContent>
+          <mc:Choice Requires="wps">
+            <w:drawing>
+              <wp:anchor distT="0" distB="0" distL="114300" distR="114300" simplePos="0" relativeHeight="251740160" behindDoc="0" locked="0" layoutInCell="1" allowOverlap="1">
+                <wp:simplePos x="0" y="0"/>
+                <wp:positionH relativeFrom="column">
+                  <wp:posOffset>318770</wp:posOffset>
+                </wp:positionH>
+                <wp:positionV relativeFrom="paragraph">
+                  <wp:posOffset>2058035</wp:posOffset>
+                </wp:positionV>
+                <wp:extent cx="0" cy="969645"/>
+                <wp:effectExtent l="4445" t="0" r="14605" b="1905"/>
+                <wp:wrapNone/>
+                <wp:docPr id="135" name="直线 627"/>
+                <wp:cNvGraphicFramePr/>
+                <a:graphic xmlns:a="http://schemas.openxmlformats.org/drawingml/2006/main">
+                  <a:graphicData uri="http://schemas.microsoft.com/office/word/2010/wordprocessingShape">
+                    <wps:wsp>
+                      <wps:cNvCnPr/>
+                      <wps:spPr>
+                        <a:xfrm>
+                          <a:off x="0" y="0"/>
+                          <a:ext cx="0" cy="969645"/>
+                        </a:xfrm>
+                        <a:prstGeom prst="line">
+                          <a:avLst/>
+                        </a:prstGeom>
+                        <a:ln w="6350" cap="flat" cmpd="sng">
+                          <a:solidFill>
+                            <a:srgbClr val="000000"/>
+                          </a:solidFill>
+                          <a:prstDash val="dash"/>
+                          <a:headEnd type="none" w="med" len="med"/>
+                          <a:tailEnd type="none" w="med" len="med"/>
+                        </a:ln>
+                      </wps:spPr>
+                      <wps:bodyPr upright="1"/>
+                    </wps:wsp>
+                  </a:graphicData>
+                </a:graphic>
+              </wp:anchor>
+            </w:drawing>
+          </mc:Choice>
+          <mc:Fallback>
+            <w:pict>
+              <v:line id="直线 627" o:spid="_x0000_s1026" o:spt="20" style="position:absolute;left:0pt;margin-left:25.1pt;margin-top:162.05pt;height:76.35pt;width:0pt;z-index:251740160;mso-width-relative:page;mso-height-relative:page;" filled="f" stroked="t" coordsize="21600,21600" o:gfxdata="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">
+                <v:fill on="f" focussize="0,0"/>
+                <v:stroke weight="0.5pt" color="#000000" joinstyle="round" dashstyle="dash"/>
+                <v:imagedata o:title=""/>
+                <o:lock v:ext="edit" aspectratio="f"/>
+              </v:line>
+            </w:pict>
+          </mc:Fallback>
+        </mc:AlternateContent>
+      </w:r>
+      <w:r>
+        <w:rPr>
+          <w:sz w:val="22"/>
+        </w:rPr>
+        <mc:AlternateContent>
+          <mc:Choice Requires="wps">
+            <w:drawing>
+              <wp:anchor distT="0" distB="0" distL="114300" distR="114300" simplePos="0" relativeHeight="251740160" behindDoc="0" locked="0" layoutInCell="1" allowOverlap="1">
+                <wp:simplePos x="0" y="0"/>
+                <wp:positionH relativeFrom="column">
+                  <wp:posOffset>355600</wp:posOffset>
+                </wp:positionH>
+                <wp:positionV relativeFrom="paragraph">
+                  <wp:posOffset>623570</wp:posOffset>
+                </wp:positionV>
+                <wp:extent cx="635" cy="2388235"/>
+                <wp:effectExtent l="4445" t="0" r="13970" b="12065"/>
+                <wp:wrapNone/>
+                <wp:docPr id="11" name="直线 627"/>
+                <wp:cNvGraphicFramePr/>
+                <a:graphic xmlns:a="http://schemas.openxmlformats.org/drawingml/2006/main">
+                  <a:graphicData uri="http://schemas.microsoft.com/office/word/2010/wordprocessingShape">
+                    <wps:wsp>
+                      <wps:cNvCnPr/>
+                      <wps:spPr>
+                        <a:xfrm>
+                          <a:off x="1511300" y="2117725"/>
+                          <a:ext cx="635" cy="2388235"/>
+                        </a:xfrm>
+                        <a:prstGeom prst="line">
+                          <a:avLst/>
+                        </a:prstGeom>
+                        <a:ln w="6350" cap="flat" cmpd="sng">
+                          <a:solidFill>
+                            <a:srgbClr val="000000"/>
+                          </a:solidFill>
+                          <a:prstDash val="dash"/>
+                          <a:headEnd type="none" w="med" len="med"/>
+                          <a:tailEnd type="none" w="med" len="med"/>
+                        </a:ln>
+                      </wps:spPr>
+                      <wps:bodyPr upright="1"/>
+                    </wps:wsp>
+                  </a:graphicData>
+                </a:graphic>
+              </wp:anchor>
+            </w:drawing>
+          </mc:Choice>
+          <mc:Fallback>
+            <w:pict>
+              <v:line id="直线 627" o:spid="_x0000_s1026" o:spt="20" style="position:absolute;left:0pt;margin-left:28pt;margin-top:49.1pt;height:188.05pt;width:0.05pt;z-index:251740160;mso-width-relative:page;mso-height-relative:page;" filled="f" stroked="t" coordsize="21600,21600" o:gfxdata="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">
+                <v:fill on="f" focussize="0,0"/>
+                <v:stroke weight="0.5pt" color="#000000" joinstyle="round" dashstyle="dash"/>
+                <v:imagedata o:title=""/>
+                <o:lock v:ext="edit" aspectratio="f"/>
+              </v:line>
+            </w:pict>
+          </mc:Fallback>
+        </mc:AlternateContent>
+      </w:r>
+      <w:r>
+        <w:rPr>
+          <w:rFonts w:hint="eastAsia" w:eastAsia="SimSun"/>
+          <w:position w:val="-20"/>
+          <w:lang w:val="en-US" w:eastAsia="zh-CN"/>
+        </w:rPr>
+        <w:pict>
+          <v:shape id="_x0000_s1216" o:spid="_x0000_s1216" o:spt="75" type="#_x0000_t75" style="position:absolute;left:0pt;margin-left:-20.2pt;margin-top:421.9pt;height:19.65pt;width:20.85pt;z-index:-1004804096;mso-width-relative:page;mso-height-relative:page;" o:ole="t" filled="f" o:preferrelative="t" stroked="f" coordsize="21600,21600">
+            <v:path/>
+            <v:fill on="f" focussize="0,0"/>
+            <v:stroke on="f"/>
+            <v:imagedata r:id="rId24" o:title=""/>
+            <o:lock v:ext="edit" aspectratio="t"/>
+          </v:shape>
+          <o:OLEObject Type="Embed" ProgID="Equation.KSEE3" ShapeID="_x0000_s1216" DrawAspect="Content" ObjectID="_1468075733" r:id="rId23">
+            <o:LockedField>false</o:LockedField>
+          </o:OLEObject>
+        </w:pict>
+      </w:r>
+      <w:r>
+        <w:rPr>
+          <w:rFonts w:hint="eastAsia" w:eastAsia="SimSun"/>
+          <w:position w:val="-20"/>
+          <w:lang w:val="en-US" w:eastAsia="zh-CN"/>
+        </w:rPr>
+        <w:pict>
+          <v:shape id="_x0000_s1217" o:spid="_x0000_s1217" o:spt="75" type="#_x0000_t75" style="position:absolute;left:0pt;margin-left:-19.95pt;margin-top:370.8pt;height:19.35pt;width:21.8pt;z-index:-2017639424;mso-width-relative:page;mso-height-relative:page;" o:ole="t" filled="f" o:preferrelative="t" stroked="f" coordsize="21600,21600">
+            <v:path/>
+            <v:fill on="f" focussize="0,0"/>
+            <v:stroke on="f"/>
+            <v:imagedata r:id="rId26" o:title=""/>
+            <o:lock v:ext="edit" aspectratio="t"/>
+          </v:shape>
+          <o:OLEObject Type="Embed" ProgID="Equation.KSEE3" ShapeID="_x0000_s1217" DrawAspect="Content" ObjectID="_1468075734" r:id="rId25">
+            <o:LockedField>false</o:LockedField>
+          </o:OLEObject>
+        </w:pict>
+      </w:r>
+      <w:r>
+        <w:rPr>
+          <w:sz w:val="22"/>
+        </w:rPr>
+        <mc:AlternateContent>
+          <mc:Choice Requires="wps">
+            <w:drawing>
+              <wp:anchor distT="0" distB="0" distL="114300" distR="114300" simplePos="0" relativeHeight="251675648" behindDoc="0" locked="0" layoutInCell="1" allowOverlap="1">
+                <wp:simplePos x="0" y="0"/>
+                <wp:positionH relativeFrom="column">
+                  <wp:posOffset>-2275205</wp:posOffset>
+                </wp:positionH>
+                <wp:positionV relativeFrom="paragraph">
+                  <wp:posOffset>396240</wp:posOffset>
+                </wp:positionV>
+                <wp:extent cx="2625725" cy="700405"/>
+                <wp:effectExtent l="6350" t="6350" r="15875" b="17145"/>
+                <wp:wrapNone/>
+                <wp:docPr id="36" name="矩形 36"/>
+                <wp:cNvGraphicFramePr/>
+                <a:graphic xmlns:a="http://schemas.openxmlformats.org/drawingml/2006/main">
+                  <a:graphicData uri="http://schemas.microsoft.com/office/word/2010/wordprocessingShape">
+                    <wps:wsp>
+                      <wps:cNvSpPr/>
+                      <wps:spPr>
+                        <a:xfrm>
+                          <a:off x="0" y="0"/>
+                          <a:ext cx="2625725" cy="700405"/>
+                        </a:xfrm>
+                        <a:prstGeom prst="rect">
+                          <a:avLst/>
+                        </a:prstGeom>
+                        <a:solidFill>
+                          <a:schemeClr val="bg1"/>
+                        </a:solidFill>
+                        <a:ln>
+                          <a:solidFill>
+                            <a:schemeClr val="bg1"/>
+                          </a:solidFill>
+                        </a:ln>
+                      </wps:spPr>
+                      <wps:style>
+                        <a:lnRef idx="2">
+                          <a:schemeClr val="accent1">
+                            <a:shade val="50000"/>
+                          </a:schemeClr>
+                        </a:lnRef>
+                        <a:fillRef idx="1">
+                          <a:schemeClr val="accent1"/>
+                        </a:fillRef>
+                        <a:effectRef idx="0">
+                          <a:schemeClr val="accent1"/>
+                        </a:effectRef>
+                        <a:fontRef idx="minor">
+                          <a:schemeClr val="lt1"/>
+                        </a:fontRef>
+                      </wps:style>
+                      <wps:bodyPr rot="0" spcFirstLastPara="0" vertOverflow="overflow" horzOverflow="overflow" vert="horz" wrap="square" lIns="91440" tIns="45720" rIns="91440" bIns="45720" numCol="1" spcCol="0" rtlCol="0" fromWordArt="0" anchor="ctr" anchorCtr="0" forceAA="0" compatLnSpc="1">
+                        <a:noAutofit/>
+                      </wps:bodyPr>
+                    </wps:wsp>
+                  </a:graphicData>
+                </a:graphic>
+              </wp:anchor>
+            </w:drawing>
+          </mc:Choice>
+          <mc:Fallback>
+            <w:pict>
+              <v:rect id="_x0000_s1026" o:spid="_x0000_s1026" o:spt="1" style="position:absolute;left:0pt;margin-left:-179.15pt;margin-top:31.2pt;height:55.15pt;width:206.75pt;z-index:251675648;v-text-anchor:middle;mso-width-relative:page;mso-height-relative:page;" fillcolor="#FFFFFF [3212]" filled="t" stroked="t" coordsize="21600,21600" o:gfxdata="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">
+                <v:fill on="t" focussize="0,0"/>
+                <v:stroke weight="1pt" color="#FFFFFF [3212]" miterlimit="8" joinstyle="miter"/>
+                <v:imagedata o:title=""/>
+                <o:lock v:ext="edit" aspectratio="f"/>
+              </v:rect>
+            </w:pict>
+          </mc:Fallback>
+        </mc:AlternateContent>
+      </w:r>
+      <w:r>
+        <w:rPr>
+          <w:sz w:val="22"/>
+        </w:rPr>
+        <mc:AlternateContent>
+          <mc:Choice Requires="wps">
+            <w:drawing>
+              <wp:anchor distT="0" distB="0" distL="114300" distR="114300" simplePos="0" relativeHeight="572001280" behindDoc="0" locked="0" layoutInCell="1" allowOverlap="1">
+                <wp:simplePos x="0" y="0"/>
+                <wp:positionH relativeFrom="column">
+                  <wp:posOffset>4202430</wp:posOffset>
+                </wp:positionH>
+                <wp:positionV relativeFrom="paragraph">
+                  <wp:posOffset>5155565</wp:posOffset>
+                </wp:positionV>
+                <wp:extent cx="600710" cy="774065"/>
+                <wp:effectExtent l="6350" t="6350" r="21590" b="19685"/>
+                <wp:wrapNone/>
+                <wp:docPr id="32" name="矩形 32"/>
+                <wp:cNvGraphicFramePr/>
+                <a:graphic xmlns:a="http://schemas.openxmlformats.org/drawingml/2006/main">
+                  <a:graphicData uri="http://schemas.microsoft.com/office/word/2010/wordprocessingShape">
+                    <wps:wsp>
+                      <wps:cNvSpPr/>
+                      <wps:spPr>
+                        <a:xfrm>
+                          <a:off x="5345430" y="6567805"/>
+                          <a:ext cx="600710" cy="774065"/>
+                        </a:xfrm>
+                        <a:prstGeom prst="rect">
+                          <a:avLst/>
+                        </a:prstGeom>
+                        <a:solidFill>
+                          <a:schemeClr val="bg1"/>
+                        </a:solidFill>
+                        <a:ln>
+                          <a:solidFill>
+                            <a:schemeClr val="bg1"/>
+                          </a:solidFill>
+                        </a:ln>
+                      </wps:spPr>
+                      <wps:style>
+                        <a:lnRef idx="2">
+                          <a:schemeClr val="accent1">
+                            <a:shade val="50000"/>
+                          </a:schemeClr>
+                        </a:lnRef>
+                        <a:fillRef idx="1">
+                          <a:schemeClr val="accent1"/>
+                        </a:fillRef>
+                        <a:effectRef idx="0">
+                          <a:schemeClr val="accent1"/>
+                        </a:effectRef>
+                        <a:fontRef idx="minor">
+                          <a:schemeClr val="lt1"/>
+                        </a:fontRef>
+                      </wps:style>
+                      <wps:bodyPr rot="0" spcFirstLastPara="0" vertOverflow="overflow" horzOverflow="overflow" vert="horz" wrap="square" lIns="91440" tIns="45720" rIns="91440" bIns="45720" numCol="1" spcCol="0" rtlCol="0" fromWordArt="0" anchor="ctr" anchorCtr="0" forceAA="0" compatLnSpc="1">
+                        <a:noAutofit/>
+                      </wps:bodyPr>
+                    </wps:wsp>
+                  </a:graphicData>
+                </a:graphic>
+              </wp:anchor>
+            </w:drawing>
+          </mc:Choice>
+          <mc:Fallback>
+            <w:pict>
+              <v:rect id="_x0000_s1026" o:spid="_x0000_s1026" o:spt="1" style="position:absolute;left:0pt;margin-left:330.9pt;margin-top:405.95pt;height:60.95pt;width:47.3pt;z-index:572001280;v-text-anchor:middle;mso-width-relative:page;mso-height-relative:page;" fillcolor="#FFFFFF [3212]" filled="t" stroked="t" coordsize="21600,21600" o:gfxdata="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">
+                <v:fill on="t" focussize="0,0"/>
+                <v:stroke weight="1pt" color="#FFFFFF [3212]" miterlimit="8" joinstyle="miter"/>
+                <v:imagedata o:title=""/>
+                <o:lock v:ext="edit" aspectratio="f"/>
+              </v:rect>
+            </w:pict>
+          </mc:Fallback>
+        </mc:AlternateContent>
+      </w:r>
+      <w:r>
+        <w:rPr>
+          <w:sz w:val="22"/>
+        </w:rPr>
+        <w:pict>
+          <v:shape id="文本框 620" o:spid="_x0000_s1155" o:spt="202" type="#_x0000_t202" style="position:absolute;left:0pt;margin-left:130.85pt;margin-top:455.95pt;height:22.5pt;width:199.85pt;z-index:251776000;mso-width-relative:page;mso-height-relative:page;" filled="f" stroked="f" coordsize="21600,21600">
+            <v:path/>
+            <v:fill on="f" focussize="0,0"/>
+            <v:stroke on="f"/>
+            <v:imagedata o:title=""/>
+            <o:lock v:ext="edit" aspectratio="f"/>
+            <v:textbox>
+              <w:txbxContent>
+                <w:p>
+                  <w:pPr>
+                    <w:rPr>
+                      <w:rFonts w:hint="eastAsia" w:eastAsia="SimSun"/>
+                      <w:color w:val="000000"/>
+                      <w:lang w:val="en-US" w:eastAsia="zh-CN"/>
+                    </w:rPr>
+                  </w:pPr>
+                  <w:r>
+                    <w:rPr>
+                      <w:rFonts w:hint="eastAsia" w:eastAsia="SimSun"/>
+                      <w:color w:val="000000"/>
+                      <w:lang w:val="en-US" w:eastAsia="zh-CN"/>
+                    </w:rPr>
+                    <w:t>synchronization window</w:t>
+                  </w:r>
+                </w:p>
+              </w:txbxContent>
+            </v:textbox>
+          </v:shape>
+        </w:pict>
+      </w:r>
+      <w:r>
+        <w:rPr>
+          <w:sz w:val="22"/>
+        </w:rPr>
         <w:pict>
           <v:shape id="图片 816" o:spid="_x0000_s1204" o:spt="75" type="#_x0000_t75" style="position:absolute;left:0pt;margin-left:346.25pt;margin-top:385.9pt;height:80.45pt;width:53.05pt;z-index:572008448;mso-width-relative:page;mso-height-relative:page;" filled="f" o:preferrelative="t" stroked="f" coordsize="21600,21600">
             <v:path/>
@@ -1204,7 +1424,7 @@
             <v:path/>
             <v:fill on="f" focussize="0,0"/>
             <v:stroke on="f"/>
-            <v:imagedata r:id="rId28" o:title="图片1"/>
+            <v:imagedata r:id="rId27" o:title="图片1"/>
             <o:lock v:ext="edit" aspectratio="t"/>
           </v:shape>
         </w:pict>
@@ -1218,37 +1438,9 @@
             <v:path/>
             <v:fill on="f" focussize="0,0"/>
             <v:stroke on="f"/>
-            <v:imagedata r:id="rId28" o:title="图片1"/>
+            <v:imagedata r:id="rId27" o:title="图片1"/>
             <o:lock v:ext="edit" aspectratio="t"/>
           </v:shape>
-        </w:pict>
-      </w:r>
-      <w:r>
-        <w:rPr>
-          <w:sz w:val="22"/>
-        </w:rPr>
-        <w:pict>
-          <v:line id="直线 627" o:spid="_x0000_s1200" o:spt="20" style="position:absolute;left:0pt;margin-left:119.15pt;margin-top:407.55pt;height:54.8pt;width:0.05pt;z-index:255482880;mso-width-relative:page;mso-height-relative:page;" filled="f" stroked="t" coordsize="21600,21600">
-            <v:path arrowok="t"/>
-            <v:fill on="f" focussize="0,0"/>
-            <v:stroke color="#000000" dashstyle="dash"/>
-            <v:imagedata o:title=""/>
-            <o:lock v:ext="edit" aspectratio="f"/>
-          </v:line>
-        </w:pict>
-      </w:r>
-      <w:r>
-        <w:rPr>
-          <w:sz w:val="22"/>
-        </w:rPr>
-        <w:pict>
-          <v:line id="直线 627" o:spid="_x0000_s1199" o:spt="20" style="position:absolute;left:0pt;margin-left:57.15pt;margin-top:408.9pt;height:54.8pt;width:0.05pt;z-index:255481856;mso-width-relative:page;mso-height-relative:page;" filled="f" stroked="t" coordsize="21600,21600">
-            <v:path arrowok="t"/>
-            <v:fill on="f" focussize="0,0"/>
-            <v:stroke color="#000000" dashstyle="dash"/>
-            <v:imagedata o:title=""/>
-            <o:lock v:ext="edit" aspectratio="f"/>
-          </v:line>
         </w:pict>
       </w:r>
       <w:r>
@@ -1298,34 +1490,6 @@
           <w:sz w:val="22"/>
         </w:rPr>
         <w:pict>
-          <v:line id="直线 627" o:spid="_x0000_s1195" o:spt="20" style="position:absolute;left:0pt;margin-left:148.1pt;margin-top:408.15pt;height:54.8pt;width:0.05pt;z-index:255477760;mso-width-relative:page;mso-height-relative:page;" filled="f" stroked="t" coordsize="21600,21600">
-            <v:path arrowok="t"/>
-            <v:fill on="f" focussize="0,0"/>
-            <v:stroke color="#000000" dashstyle="dash"/>
-            <v:imagedata o:title=""/>
-            <o:lock v:ext="edit" aspectratio="f"/>
-          </v:line>
-        </w:pict>
-      </w:r>
-      <w:r>
-        <w:rPr>
-          <w:sz w:val="22"/>
-        </w:rPr>
-        <w:pict>
-          <v:line id="直线 627" o:spid="_x0000_s1194" o:spt="20" style="position:absolute;left:0pt;margin-left:176.85pt;margin-top:408.6pt;height:54.8pt;width:0.05pt;z-index:255476736;mso-width-relative:page;mso-height-relative:page;" filled="f" stroked="t" coordsize="21600,21600">
-            <v:path arrowok="t"/>
-            <v:fill on="f" focussize="0,0"/>
-            <v:stroke color="#000000" dashstyle="dash"/>
-            <v:imagedata o:title=""/>
-            <o:lock v:ext="edit" aspectratio="f"/>
-          </v:line>
-        </w:pict>
-      </w:r>
-      <w:r>
-        <w:rPr>
-          <w:sz w:val="22"/>
-        </w:rPr>
-        <w:pict>
           <v:line id="箭头 631" o:spid="_x0000_s1193" o:spt="20" style="position:absolute;left:0pt;margin-left:16.8pt;margin-top:383.2pt;height:0.25pt;width:399.55pt;z-index:255475712;mso-width-relative:page;mso-height-relative:page;" filled="f" stroked="t" coordsize="21600,21600">
             <v:path arrowok="t"/>
             <v:fill on="f" focussize="0,0"/>
@@ -1340,25 +1504,11 @@
           <w:sz w:val="22"/>
         </w:rPr>
         <w:pict>
-          <v:line id="直线 627" o:spid="_x0000_s1192" o:spt="20" style="position:absolute;left:0pt;margin-left:65.95pt;margin-top:349.75pt;height:113.3pt;width:0.05pt;z-index:255474688;mso-width-relative:page;mso-height-relative:page;" filled="f" stroked="t" coordsize="21600,21600">
-            <v:path arrowok="t"/>
-            <v:fill on="f" focussize="0,0"/>
-            <v:stroke color="#000000" dashstyle="dash"/>
-            <v:imagedata o:title=""/>
-            <o:lock v:ext="edit" aspectratio="f"/>
-          </v:line>
-        </w:pict>
-      </w:r>
-      <w:r>
-        <w:rPr>
-          <w:sz w:val="22"/>
-        </w:rPr>
-        <w:pict>
           <v:shape id="图片 725" o:spid="_x0000_s1189" o:spt="75" alt="图片1" type="#_x0000_t75" style="position:absolute;left:0pt;margin-left:314.3pt;margin-top:372.25pt;height:18pt;width:19.7pt;rotation:5898240f;z-index:255471616;mso-width-relative:page;mso-height-relative:page;" filled="f" o:preferrelative="t" stroked="f" coordsize="21600,21600">
             <v:path/>
             <v:fill on="f" focussize="0,0"/>
             <v:stroke on="f"/>
-            <v:imagedata r:id="rId28" o:title="图片1"/>
+            <v:imagedata r:id="rId27" o:title="图片1"/>
             <o:lock v:ext="edit" aspectratio="t"/>
           </v:shape>
         </w:pict>
@@ -1372,23 +1522,9 @@
             <v:path/>
             <v:fill on="f" focussize="0,0"/>
             <v:stroke on="f"/>
-            <v:imagedata r:id="rId28" o:title="图片1"/>
+            <v:imagedata r:id="rId27" o:title="图片1"/>
             <o:lock v:ext="edit" aspectratio="t"/>
           </v:shape>
-        </w:pict>
-      </w:r>
-      <w:r>
-        <w:rPr>
-          <w:sz w:val="22"/>
-        </w:rPr>
-        <w:pict>
-          <v:line id="直线 627" o:spid="_x0000_s1185" o:spt="20" style="position:absolute;left:0pt;margin-left:263.85pt;margin-top:405.85pt;height:54.8pt;width:0.05pt;z-index:255467520;mso-width-relative:page;mso-height-relative:page;" filled="f" stroked="t" coordsize="21600,21600">
-            <v:path arrowok="t"/>
-            <v:fill on="f" focussize="0,0"/>
-            <v:stroke color="#000000" dashstyle="dash"/>
-            <v:imagedata o:title=""/>
-            <o:lock v:ext="edit" aspectratio="f"/>
-          </v:line>
         </w:pict>
       </w:r>
       <w:r>
@@ -1410,20 +1546,6 @@
           <w:sz w:val="22"/>
         </w:rPr>
         <w:pict>
-          <v:line id="直线 627" o:spid="_x0000_s1183" o:spt="20" style="position:absolute;left:0pt;margin-left:351pt;margin-top:349.85pt;height:113.3pt;width:0.05pt;z-index:-999664640;mso-width-relative:page;mso-height-relative:page;" filled="f" stroked="t" coordsize="21600,21600">
-            <v:path arrowok="t"/>
-            <v:fill on="f" focussize="0,0"/>
-            <v:stroke color="#000000" dashstyle="dash"/>
-            <v:imagedata o:title=""/>
-            <o:lock v:ext="edit" aspectratio="f"/>
-          </v:line>
-        </w:pict>
-      </w:r>
-      <w:r>
-        <w:rPr>
-          <w:sz w:val="22"/>
-        </w:rPr>
-        <w:pict>
           <v:shape id="椭圆 261" o:spid="_x0000_s1182" o:spt="3" type="#_x0000_t3" style="position:absolute;left:0pt;margin-left:347.9pt;margin-top:423.75pt;height:14.9pt;width:27.2pt;z-index:572002304;mso-width-relative:page;mso-height-relative:page;" fillcolor="#FF0000" filled="t" stroked="t" coordsize="21600,21600">
             <v:path/>
             <v:fill on="t" color2="#FFFFFF" opacity="32768f" focussize="0,0"/>
@@ -1536,20 +1658,6 @@
           <w:sz w:val="22"/>
         </w:rPr>
         <w:pict>
-          <v:shape id="椭圆 261" o:spid="_x0000_s1174" o:spt="3" type="#_x0000_t3" style="position:absolute;left:0pt;margin-left:250.9pt;margin-top:423.6pt;height:14.9pt;width:27.2pt;z-index:255456256;mso-width-relative:page;mso-height-relative:page;" fillcolor="#FF0000" filled="t" stroked="t" coordsize="21600,21600">
-            <v:path/>
-            <v:fill on="t" color2="#FFFFFF" opacity="32768f" focussize="0,0"/>
-            <v:stroke weight="0.5pt" color="#000000"/>
-            <v:imagedata o:title=""/>
-            <o:lock v:ext="edit" aspectratio="f"/>
-          </v:shape>
-        </w:pict>
-      </w:r>
-      <w:r>
-        <w:rPr>
-          <w:sz w:val="22"/>
-        </w:rPr>
-        <w:pict>
           <v:shape id="椭圆 261" o:spid="_x0000_s1173" o:spt="3" type="#_x0000_t3" style="position:absolute;left:0pt;margin-left:222pt;margin-top:423.5pt;height:14.9pt;width:27.2pt;z-index:255455232;mso-width-relative:page;mso-height-relative:page;" fillcolor="#FF0000" filled="t" stroked="t" coordsize="21600,21600">
             <v:path/>
             <v:fill on="t" color2="#FFFFFF" opacity="32768f" focussize="0,0"/>
@@ -1631,21 +1739,6 @@
       </w:r>
       <w:r>
         <w:rPr>
-          <w:position w:val="-20"/>
-          <w:sz w:val="22"/>
-        </w:rPr>
-        <w:pict>
-          <v:shape id="椭圆 261" o:spid="_x0000_s1167" o:spt="3" type="#_x0000_t3" style="position:absolute;left:0pt;margin-left:192.5pt;margin-top:423.35pt;height:14.9pt;width:27.2pt;z-index:255449088;mso-width-relative:page;mso-height-relative:page;" fillcolor="#FFFF00" filled="t" stroked="t" coordsize="21600,21600">
-            <v:path/>
-            <v:fill on="t" color2="#FFFFFF" opacity="26214f" focussize="0,0"/>
-            <v:stroke weight="0.5pt" color="#000000"/>
-            <v:imagedata o:title=""/>
-            <o:lock v:ext="edit" aspectratio="f"/>
-          </v:shape>
-        </w:pict>
-      </w:r>
-      <w:r>
-        <w:rPr>
           <w:sz w:val="22"/>
         </w:rPr>
         <w:pict>
@@ -1691,39 +1784,11 @@
           <w:sz w:val="22"/>
         </w:rPr>
         <w:pict>
-          <v:line id="直线 627" o:spid="_x0000_s1163" o:spt="20" style="position:absolute;left:0pt;margin-left:206.1pt;margin-top:350.1pt;height:113.3pt;width:0.05pt;z-index:255444992;mso-width-relative:page;mso-height-relative:page;" filled="f" stroked="t" coordsize="21600,21600">
-            <v:path arrowok="t"/>
-            <v:fill on="f" focussize="0,0"/>
-            <v:stroke weight="1pt" color="#FF0000" dashstyle="dash"/>
-            <v:imagedata o:title=""/>
-            <o:lock v:ext="edit" aspectratio="f"/>
-          </v:line>
-        </w:pict>
-      </w:r>
-      <w:r>
-        <w:rPr>
-          <w:sz w:val="22"/>
-        </w:rPr>
-        <w:pict>
           <v:shape id="图片 810" o:spid="_x0000_s1162" o:spt="75" type="#_x0000_t75" style="position:absolute;left:0pt;margin-left:90.1pt;margin-top:338.7pt;height:80.7pt;width:245.55pt;z-index:255443968;mso-width-relative:page;mso-height-relative:page;" filled="f" o:preferrelative="t" stroked="f" coordsize="21600,21600">
             <v:path/>
             <v:fill on="f" focussize="0,0"/>
             <v:stroke on="f"/>
-            <v:imagedata r:id="rId27" o:title=""/>
-            <o:lock v:ext="edit" aspectratio="t"/>
-          </v:shape>
-        </w:pict>
-      </w:r>
-      <w:r>
-        <w:rPr>
-          <w:sz w:val="22"/>
-        </w:rPr>
-        <w:pict>
-          <v:shape id="图片 813" o:spid="_x0000_s1159" o:spt="75" type="#_x0000_t75" style="position:absolute;left:0pt;margin-left:9.8pt;margin-top:336.75pt;height:81.45pt;width:86.25pt;z-index:255440896;mso-width-relative:page;mso-height-relative:page;" filled="f" o:preferrelative="t" stroked="f" coordsize="21600,21600">
-            <v:path/>
-            <v:fill on="f" focussize="0,0"/>
-            <v:stroke on="f"/>
-            <v:imagedata r:id="rId29" o:title=""/>
+            <v:imagedata r:id="rId12" o:title=""/>
             <o:lock v:ext="edit" aspectratio="t"/>
           </v:shape>
         </w:pict>
@@ -1737,7 +1802,7 @@
             <v:path/>
             <v:fill on="f" focussize="0,0"/>
             <v:stroke on="f"/>
-            <v:imagedata r:id="rId29" o:title=""/>
+            <v:imagedata r:id="rId11" o:title=""/>
             <o:lock v:ext="edit" aspectratio="t"/>
           </v:shape>
         </w:pict>
@@ -1945,7 +2010,7 @@
                     </pic:cNvPicPr>
                   </pic:nvPicPr>
                   <pic:blipFill>
-                    <a:blip r:embed="rId30"/>
+                    <a:blip r:embed="rId28"/>
                     <a:stretch>
                       <a:fillRect/>
                     </a:stretch>
@@ -2986,7 +3051,7 @@
                     </pic:cNvPicPr>
                   </pic:nvPicPr>
                   <pic:blipFill>
-                    <a:blip r:embed="rId29"/>
+                    <a:blip r:embed="rId11"/>
                     <a:stretch>
                       <a:fillRect/>
                     </a:stretch>
@@ -3461,7 +3526,7 @@
                     </pic:cNvPicPr>
                   </pic:nvPicPr>
                   <pic:blipFill>
-                    <a:blip r:embed="rId28"/>
+                    <a:blip r:embed="rId27"/>
                     <a:stretch>
                       <a:fillRect/>
                     </a:stretch>
@@ -4254,7 +4319,7 @@
                     </pic:cNvPicPr>
                   </pic:nvPicPr>
                   <pic:blipFill>
-                    <a:blip r:embed="rId28"/>
+                    <a:blip r:embed="rId27"/>
                     <a:stretch>
                       <a:fillRect/>
                     </a:stretch>
@@ -4308,7 +4373,7 @@
                     </pic:cNvPicPr>
                   </pic:nvPicPr>
                   <pic:blipFill>
-                    <a:blip r:embed="rId30"/>
+                    <a:blip r:embed="rId28"/>
                     <a:stretch>
                       <a:fillRect/>
                     </a:stretch>
@@ -4362,7 +4427,7 @@
                     </pic:cNvPicPr>
                   </pic:nvPicPr>
                   <pic:blipFill>
-                    <a:blip r:embed="rId29"/>
+                    <a:blip r:embed="rId11"/>
                     <a:stretch>
                       <a:fillRect/>
                     </a:stretch>
@@ -4393,8 +4458,6 @@
         </w:rPr>
         <w:t xml:space="preserve">                                                    </w:t>
       </w:r>
-      <w:bookmarkStart w:id="0" w:name="_GoBack"/>
-      <w:bookmarkEnd w:id="0"/>
     </w:p>
     <w:sectPr>
       <w:pgSz w:w="11906" w:h="16838"/>
@@ -4968,38 +5031,33 @@
   <customShpExts>
     <customShpInfo spid="_x0000_s1221"/>
     <customShpInfo spid="_x0000_s1151"/>
+    <customShpInfo spid="_x0000_s1026" textRotate="1"/>
+    <customShpInfo spid="_x0000_s1220"/>
+    <customShpInfo spid="_x0000_s1161"/>
+    <customShpInfo spid="_x0000_s1160"/>
+    <customShpInfo spid="_x0000_s1192"/>
+    <customShpInfo spid="_x0000_s1159"/>
+    <customShpInfo spid="_x0000_s1174"/>
+    <customShpInfo spid="_x0000_s1163"/>
     <customShpInfo spid="_x0000_s1225"/>
-    <customShpInfo spid="_x0000_s1026" textRotate="1"/>
-    <customShpInfo spid="_x0000_s1160"/>
-    <customShpInfo spid="_x0000_s1220"/>
-    <customShpInfo spid="_x0000_s1224"/>
     <customShpInfo spid="_x0000_s1214"/>
     <customShpInfo spid="_x0000_s1215"/>
     <customShpInfo spid="_x0000_s1219"/>
     <customShpInfo spid="_x0000_s1218"/>
     <customShpInfo spid="_x0000_s1216"/>
     <customShpInfo spid="_x0000_s1217"/>
-    <customShpInfo spid="_x0000_s1161"/>
-    <customShpInfo spid="_x0000_s1186"/>
     <customShpInfo spid="_x0000_s1155"/>
     <customShpInfo spid="_x0000_s1204"/>
     <customShpInfo spid="_x0000_s1203"/>
     <customShpInfo spid="_x0000_s1202"/>
     <customShpInfo spid="_x0000_s1201"/>
-    <customShpInfo spid="_x0000_s1200"/>
-    <customShpInfo spid="_x0000_s1199"/>
     <customShpInfo spid="_x0000_s1198"/>
     <customShpInfo spid="_x0000_s1197"/>
     <customShpInfo spid="_x0000_s1196"/>
-    <customShpInfo spid="_x0000_s1195"/>
-    <customShpInfo spid="_x0000_s1194"/>
     <customShpInfo spid="_x0000_s1193"/>
-    <customShpInfo spid="_x0000_s1192"/>
     <customShpInfo spid="_x0000_s1189"/>
     <customShpInfo spid="_x0000_s1188"/>
-    <customShpInfo spid="_x0000_s1185"/>
     <customShpInfo spid="_x0000_s1184"/>
-    <customShpInfo spid="_x0000_s1183"/>
     <customShpInfo spid="_x0000_s1182"/>
     <customShpInfo spid="_x0000_s1181"/>
     <customShpInfo spid="_x0000_s1180"/>
@@ -5008,20 +5066,16 @@
     <customShpInfo spid="_x0000_s1177"/>
     <customShpInfo spid="_x0000_s1176"/>
     <customShpInfo spid="_x0000_s1175"/>
-    <customShpInfo spid="_x0000_s1174"/>
     <customShpInfo spid="_x0000_s1173"/>
     <customShpInfo spid="_x0000_s1172"/>
     <customShpInfo spid="_x0000_s1171"/>
     <customShpInfo spid="_x0000_s1170"/>
     <customShpInfo spid="_x0000_s1169"/>
     <customShpInfo spid="_x0000_s1168"/>
-    <customShpInfo spid="_x0000_s1167"/>
     <customShpInfo spid="_x0000_s1166"/>
     <customShpInfo spid="_x0000_s1165"/>
     <customShpInfo spid="_x0000_s1164"/>
-    <customShpInfo spid="_x0000_s1163"/>
     <customShpInfo spid="_x0000_s1162"/>
-    <customShpInfo spid="_x0000_s1159"/>
     <customShpInfo spid="_x0000_s1158"/>
     <customShpInfo spid="_x0000_s1156"/>
   </customShpExts>

</xml_diff>

<commit_message>
add inkscape figure in chapter 4 and recommendation case for application
</commit_message>
<xml_diff>
--- a/images/phase_shift_ill.docx
+++ b/images/phase_shift_ill.docx
@@ -166,7 +166,7 @@
           <w:lang w:val="en-US" w:eastAsia="zh-CN"/>
         </w:rPr>
         <w:pict>
-          <v:shape id="_x0000_s1220" o:spid="_x0000_s1220" o:spt="75" type="#_x0000_t75" style="position:absolute;left:0pt;margin-left:80.4pt;margin-top:313.5pt;height:22.6pt;width:58.2pt;z-index:-1003490304;mso-width-relative:page;mso-height-relative:page;" o:ole="t" filled="f" o:preferrelative="t" stroked="f" coordsize="21600,21600">
+          <v:shape id="_x0000_s1220" o:spid="_x0000_s1220" o:spt="75" alt="" type="#_x0000_t75" style="position:absolute;left:0pt;margin-left:80.4pt;margin-top:313.5pt;height:22.6pt;width:52.25pt;z-index:-1003490304;mso-width-relative:page;mso-height-relative:page;" o:ole="t" filled="f" o:preferrelative="t" stroked="f" coordsize="21600,21600">
             <v:path/>
             <v:fill on="f" focussize="0,0"/>
             <v:stroke on="f"/>
@@ -178,8 +178,6 @@
           </o:OLEObject>
         </w:pict>
       </w:r>
-      <w:bookmarkStart w:id="0" w:name="_GoBack"/>
-      <w:bookmarkEnd w:id="0"/>
       <w:r>
         <w:rPr>
           <w:sz w:val="22"/>
@@ -273,7 +271,7 @@
                 <a:graphic xmlns:a="http://schemas.openxmlformats.org/drawingml/2006/main">
                   <a:graphicData uri="http://schemas.microsoft.com/office/word/2010/wordprocessingShape">
                     <wps:wsp>
-                      <wps:cNvSpPr/>
+                      <wps:cNvCnPr/>
                       <wps:spPr>
                         <a:xfrm>
                           <a:off x="0" y="0"/>
@@ -300,7 +298,7 @@
           </mc:Choice>
           <mc:Fallback>
             <w:pict>
-              <v:line id="直线 627" o:spid="_x0000_s1026" o:spt="20" style="position:absolute;left:0pt;margin-left:351.6pt;margin-top:354.4pt;height:113.3pt;width:0.05pt;z-index:-850854912;mso-width-relative:page;mso-height-relative:page;" filled="f" stroked="t" coordsize="21600,21600" o:gfxdata="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">
+              <v:line id="直线 627" o:spid="_x0000_s1026" o:spt="20" style="position:absolute;left:0pt;margin-left:351.6pt;margin-top:354.4pt;height:113.3pt;width:0.05pt;z-index:-850854912;mso-width-relative:page;mso-height-relative:page;" filled="f" stroked="t" coordsize="21600,21600" o:gfxdata="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">
                 <v:fill on="f" focussize="0,0"/>
                 <v:stroke color="#000000" joinstyle="round" dashstyle="dash"/>
                 <v:imagedata o:title=""/>
@@ -788,7 +786,7 @@
           <w:lang w:val="en-US" w:eastAsia="zh-CN"/>
         </w:rPr>
         <w:pict>
-          <v:shape id="_x0000_s1225" o:spid="_x0000_s1225" o:spt="75" type="#_x0000_t75" style="position:absolute;left:0pt;margin-left:271.15pt;margin-top:312.1pt;height:22.6pt;width:58.2pt;z-index:1529254912;mso-width-relative:page;mso-height-relative:page;" o:ole="t" filled="f" o:preferrelative="t" stroked="f" coordsize="21600,21600">
+          <v:shape id="_x0000_s1225" o:spid="_x0000_s1225" o:spt="75" alt="" type="#_x0000_t75" style="position:absolute;left:0pt;margin-left:271.15pt;margin-top:312.1pt;height:22.6pt;width:52.25pt;z-index:1529254912;mso-width-relative:page;mso-height-relative:page;" o:ole="t" filled="f" o:preferrelative="t" stroked="f" coordsize="21600,21600">
             <v:path/>
             <v:fill on="f" focussize="0,0"/>
             <v:stroke on="f"/>
@@ -4458,6 +4456,8 @@
         </w:rPr>
         <w:t xml:space="preserve">                                                    </w:t>
       </w:r>
+      <w:bookmarkStart w:id="0" w:name="_GoBack"/>
+      <w:bookmarkEnd w:id="0"/>
     </w:p>
     <w:sectPr>
       <w:pgSz w:w="11906" w:h="16838"/>

</xml_diff>